<commit_message>
Finished basket_repository.py, created order and status repository
</commit_message>
<xml_diff>
--- a/ЧТЗ.docx
+++ b/ЧТЗ.docx
@@ -63,7 +63,7 @@
           <w:bCs/>
           <w:sz w:val="36"/>
           <w:szCs w:val="36"/>
-          <w:lang w:eastAsia="ru-RU"/>
+          <w:lang w:val="en-US" w:eastAsia="ru-RU"/>
         </w:rPr>
       </w:pPr>
       <w:r>
@@ -73,231 +73,11 @@
           <w:bCs/>
           <w:sz w:val="36"/>
           <w:szCs w:val="36"/>
-          <w:lang w:eastAsia="ru-RU"/>
-        </w:rPr>
-        <w:t>1. Общая концепция</w:t>
-      </w:r>
-    </w:p>
-    <w:p>
-      <w:pPr>
-        <w:spacing w:before="100" w:beforeAutospacing="1" w:after="100" w:afterAutospacing="1" w:line="240" w:lineRule="auto"/>
-        <w:rPr>
-          <w:rFonts w:ascii="Times New Roman" w:eastAsia="Times New Roman" w:hAnsi="Times New Roman" w:cs="Times New Roman"/>
-          <w:sz w:val="24"/>
-          <w:szCs w:val="24"/>
-          <w:lang w:eastAsia="ru-RU"/>
-        </w:rPr>
-      </w:pPr>
-      <w:r>
-        <w:rPr>
-          <w:rFonts w:ascii="Times New Roman" w:eastAsia="Times New Roman" w:hAnsi="Times New Roman" w:cs="Times New Roman"/>
-          <w:sz w:val="24"/>
-          <w:szCs w:val="24"/>
-          <w:lang w:eastAsia="ru-RU"/>
-        </w:rPr>
-        <w:t>Система управления заказами для интернет-магазина с возможностью:</w:t>
-      </w:r>
-    </w:p>
-    <w:p>
-      <w:pPr>
-        <w:numPr>
-          <w:ilvl w:val="0"/>
-          <w:numId w:val="1"/>
-        </w:numPr>
-        <w:spacing w:before="100" w:beforeAutospacing="1" w:after="100" w:afterAutospacing="1" w:line="240" w:lineRule="auto"/>
-        <w:rPr>
-          <w:rFonts w:ascii="Times New Roman" w:eastAsia="Times New Roman" w:hAnsi="Times New Roman" w:cs="Times New Roman"/>
-          <w:sz w:val="24"/>
-          <w:szCs w:val="24"/>
-          <w:lang w:eastAsia="ru-RU"/>
-        </w:rPr>
-      </w:pPr>
-      <w:r>
-        <w:rPr>
-          <w:rFonts w:ascii="Times New Roman" w:eastAsia="Times New Roman" w:hAnsi="Times New Roman" w:cs="Times New Roman"/>
-          <w:sz w:val="24"/>
-          <w:szCs w:val="24"/>
-          <w:lang w:eastAsia="ru-RU"/>
-        </w:rPr>
-        <w:t>работы с товарами и корзиной;</w:t>
-      </w:r>
-    </w:p>
-    <w:p>
-      <w:pPr>
-        <w:numPr>
-          <w:ilvl w:val="0"/>
-          <w:numId w:val="1"/>
-        </w:numPr>
-        <w:spacing w:before="100" w:beforeAutospacing="1" w:after="100" w:afterAutospacing="1" w:line="240" w:lineRule="auto"/>
-        <w:rPr>
-          <w:rFonts w:ascii="Times New Roman" w:eastAsia="Times New Roman" w:hAnsi="Times New Roman" w:cs="Times New Roman"/>
-          <w:sz w:val="24"/>
-          <w:szCs w:val="24"/>
-          <w:lang w:eastAsia="ru-RU"/>
-        </w:rPr>
-      </w:pPr>
-      <w:r>
-        <w:rPr>
-          <w:rFonts w:ascii="Times New Roman" w:eastAsia="Times New Roman" w:hAnsi="Times New Roman" w:cs="Times New Roman"/>
-          <w:sz w:val="24"/>
-          <w:szCs w:val="24"/>
-          <w:lang w:eastAsia="ru-RU"/>
-        </w:rPr>
-        <w:t>оформления заказов и их обработки;</w:t>
-      </w:r>
-    </w:p>
-    <w:p>
-      <w:pPr>
-        <w:numPr>
-          <w:ilvl w:val="0"/>
-          <w:numId w:val="1"/>
-        </w:numPr>
-        <w:spacing w:before="100" w:beforeAutospacing="1" w:after="100" w:afterAutospacing="1" w:line="240" w:lineRule="auto"/>
-        <w:rPr>
-          <w:rFonts w:ascii="Times New Roman" w:eastAsia="Times New Roman" w:hAnsi="Times New Roman" w:cs="Times New Roman"/>
-          <w:sz w:val="24"/>
-          <w:szCs w:val="24"/>
-          <w:lang w:eastAsia="ru-RU"/>
-        </w:rPr>
-      </w:pPr>
-      <w:r>
-        <w:rPr>
-          <w:rFonts w:ascii="Times New Roman" w:eastAsia="Times New Roman" w:hAnsi="Times New Roman" w:cs="Times New Roman"/>
-          <w:sz w:val="24"/>
-          <w:szCs w:val="24"/>
-          <w:lang w:eastAsia="ru-RU"/>
-        </w:rPr>
-        <w:t>управления ролями и пользователями;</w:t>
-      </w:r>
-    </w:p>
-    <w:p>
-      <w:pPr>
-        <w:numPr>
-          <w:ilvl w:val="0"/>
-          <w:numId w:val="1"/>
-        </w:numPr>
-        <w:spacing w:before="100" w:beforeAutospacing="1" w:after="100" w:afterAutospacing="1" w:line="240" w:lineRule="auto"/>
-        <w:rPr>
-          <w:rFonts w:ascii="Times New Roman" w:eastAsia="Times New Roman" w:hAnsi="Times New Roman" w:cs="Times New Roman"/>
-          <w:sz w:val="24"/>
-          <w:szCs w:val="24"/>
-          <w:lang w:eastAsia="ru-RU"/>
-        </w:rPr>
-      </w:pPr>
-      <w:r>
-        <w:rPr>
-          <w:rFonts w:ascii="Times New Roman" w:eastAsia="Times New Roman" w:hAnsi="Times New Roman" w:cs="Times New Roman"/>
-          <w:sz w:val="24"/>
-          <w:szCs w:val="24"/>
-          <w:lang w:eastAsia="ru-RU"/>
-        </w:rPr>
-        <w:t>публикации отзывов о товарах;</w:t>
-      </w:r>
-    </w:p>
-    <w:p>
-      <w:pPr>
-        <w:numPr>
-          <w:ilvl w:val="0"/>
-          <w:numId w:val="1"/>
-        </w:numPr>
-        <w:spacing w:before="100" w:beforeAutospacing="1" w:after="100" w:afterAutospacing="1" w:line="240" w:lineRule="auto"/>
-        <w:rPr>
-          <w:rFonts w:ascii="Times New Roman" w:eastAsia="Times New Roman" w:hAnsi="Times New Roman" w:cs="Times New Roman"/>
-          <w:sz w:val="24"/>
-          <w:szCs w:val="24"/>
-          <w:lang w:eastAsia="ru-RU"/>
-        </w:rPr>
-      </w:pPr>
-      <w:r>
-        <w:rPr>
-          <w:rFonts w:ascii="Times New Roman" w:eastAsia="Times New Roman" w:hAnsi="Times New Roman" w:cs="Times New Roman"/>
-          <w:sz w:val="24"/>
-          <w:szCs w:val="24"/>
-          <w:lang w:eastAsia="ru-RU"/>
-        </w:rPr>
-        <w:t>разграничения прав пользователей;</w:t>
-      </w:r>
-    </w:p>
-    <w:p>
-      <w:pPr>
-        <w:numPr>
-          <w:ilvl w:val="0"/>
-          <w:numId w:val="1"/>
-        </w:numPr>
-        <w:spacing w:before="100" w:beforeAutospacing="1" w:after="100" w:afterAutospacing="1" w:line="240" w:lineRule="auto"/>
-        <w:rPr>
-          <w:rFonts w:ascii="Times New Roman" w:eastAsia="Times New Roman" w:hAnsi="Times New Roman" w:cs="Times New Roman"/>
-          <w:sz w:val="24"/>
-          <w:szCs w:val="24"/>
-          <w:lang w:eastAsia="ru-RU"/>
-        </w:rPr>
-      </w:pPr>
-      <w:r>
-        <w:rPr>
-          <w:rFonts w:ascii="Times New Roman" w:eastAsia="Times New Roman" w:hAnsi="Times New Roman" w:cs="Times New Roman"/>
-          <w:sz w:val="24"/>
-          <w:szCs w:val="24"/>
-          <w:lang w:eastAsia="ru-RU"/>
-        </w:rPr>
-        <w:t>базовой аутентификации и авторизации.</w:t>
-      </w:r>
-    </w:p>
-    <w:p>
-      <w:pPr>
-        <w:spacing w:before="100" w:beforeAutospacing="1" w:after="100" w:afterAutospacing="1" w:line="240" w:lineRule="auto"/>
-        <w:rPr>
-          <w:rFonts w:ascii="Times New Roman" w:eastAsia="Times New Roman" w:hAnsi="Times New Roman" w:cs="Times New Roman"/>
-          <w:sz w:val="24"/>
-          <w:szCs w:val="24"/>
-          <w:lang w:eastAsia="ru-RU"/>
-        </w:rPr>
-      </w:pPr>
-      <w:r>
-        <w:rPr>
-          <w:rFonts w:ascii="Times New Roman" w:eastAsia="Times New Roman" w:hAnsi="Times New Roman" w:cs="Times New Roman"/>
-          <w:sz w:val="24"/>
-          <w:szCs w:val="24"/>
-          <w:lang w:eastAsia="ru-RU"/>
-        </w:rPr>
-        <w:t>Сервис предназначен для работы через API.</w:t>
-      </w:r>
-      <w:r>
-        <w:rPr>
-          <w:rFonts w:ascii="Times New Roman" w:eastAsia="Times New Roman" w:hAnsi="Times New Roman" w:cs="Times New Roman"/>
-          <w:sz w:val="24"/>
-          <w:szCs w:val="24"/>
-          <w:lang w:eastAsia="ru-RU"/>
-        </w:rPr>
-        <w:br/>
-        <w:t>Все данные хранятся в PostgreSQL.</w:t>
-      </w:r>
-    </w:p>
-    <w:p>
-      <w:pPr>
-        <w:spacing w:after="0" w:line="240" w:lineRule="auto"/>
-        <w:rPr>
-          <w:rFonts w:ascii="Times New Roman" w:eastAsia="Times New Roman" w:hAnsi="Times New Roman" w:cs="Times New Roman"/>
-          <w:sz w:val="24"/>
-          <w:szCs w:val="24"/>
-          <w:lang w:eastAsia="ru-RU"/>
-        </w:rPr>
-      </w:pPr>
-      <w:r>
-        <w:rPr>
-          <w:rFonts w:ascii="Times New Roman" w:eastAsia="Times New Roman" w:hAnsi="Times New Roman" w:cs="Times New Roman"/>
-          <w:sz w:val="24"/>
-          <w:szCs w:val="24"/>
-          <w:lang w:eastAsia="ru-RU"/>
-        </w:rPr>
-        <w:pict w14:anchorId="21186E56">
-          <v:rect id="_x0000_i1025" style="width:0;height:1.5pt" o:hralign="center" o:hrstd="t" o:hr="t" fillcolor="#a0a0a0" stroked="f"/>
-        </w:pict>
-      </w:r>
-    </w:p>
-    <w:p>
-      <w:pPr>
-        <w:spacing w:before="100" w:beforeAutospacing="1" w:after="100" w:afterAutospacing="1" w:line="240" w:lineRule="auto"/>
-        <w:outlineLvl w:val="1"/>
+          <w:lang w:val="en-US" w:eastAsia="ru-RU"/>
+        </w:rPr>
+        <w:t xml:space="preserve">1. </w:t>
+      </w:r>
+      <w:r>
         <w:rPr>
           <w:rFonts w:ascii="Times New Roman" w:eastAsia="Times New Roman" w:hAnsi="Times New Roman" w:cs="Times New Roman"/>
           <w:b/>
@@ -306,7 +86,8 @@
           <w:szCs w:val="36"/>
           <w:lang w:eastAsia="ru-RU"/>
         </w:rPr>
-      </w:pPr>
+        <w:t>Общая</w:t>
+      </w:r>
       <w:r>
         <w:rPr>
           <w:rFonts w:ascii="Times New Roman" w:eastAsia="Times New Roman" w:hAnsi="Times New Roman" w:cs="Times New Roman"/>
@@ -314,297 +95,11 @@
           <w:bCs/>
           <w:sz w:val="36"/>
           <w:szCs w:val="36"/>
-          <w:lang w:eastAsia="ru-RU"/>
-        </w:rPr>
-        <w:t>2. Пользователи и роли</w:t>
-      </w:r>
-    </w:p>
-    <w:p>
-      <w:pPr>
-        <w:spacing w:before="100" w:beforeAutospacing="1" w:after="100" w:afterAutospacing="1" w:line="240" w:lineRule="auto"/>
-        <w:rPr>
-          <w:rFonts w:ascii="Times New Roman" w:eastAsia="Times New Roman" w:hAnsi="Times New Roman" w:cs="Times New Roman"/>
-          <w:sz w:val="24"/>
-          <w:szCs w:val="24"/>
-          <w:lang w:eastAsia="ru-RU"/>
-        </w:rPr>
-      </w:pPr>
-      <w:r>
-        <w:rPr>
-          <w:rFonts w:ascii="Times New Roman" w:eastAsia="Times New Roman" w:hAnsi="Times New Roman" w:cs="Times New Roman"/>
-          <w:sz w:val="24"/>
-          <w:szCs w:val="24"/>
-          <w:lang w:eastAsia="ru-RU"/>
-        </w:rPr>
-        <w:t>Система должна поддерживать регистрацию и управление пользователями:</w:t>
-      </w:r>
-    </w:p>
-    <w:p>
-      <w:pPr>
-        <w:numPr>
-          <w:ilvl w:val="0"/>
-          <w:numId w:val="2"/>
-        </w:numPr>
-        <w:spacing w:before="100" w:beforeAutospacing="1" w:after="100" w:afterAutospacing="1" w:line="240" w:lineRule="auto"/>
-        <w:rPr>
-          <w:rFonts w:ascii="Times New Roman" w:eastAsia="Times New Roman" w:hAnsi="Times New Roman" w:cs="Times New Roman"/>
-          <w:sz w:val="24"/>
-          <w:szCs w:val="24"/>
-          <w:lang w:eastAsia="ru-RU"/>
-        </w:rPr>
-      </w:pPr>
-      <w:r>
-        <w:rPr>
-          <w:rFonts w:ascii="Times New Roman" w:eastAsia="Times New Roman" w:hAnsi="Times New Roman" w:cs="Times New Roman"/>
-          <w:sz w:val="24"/>
-          <w:szCs w:val="24"/>
-          <w:lang w:eastAsia="ru-RU"/>
-        </w:rPr>
-        <w:t>Регистрация нового пользователя с указанием email, пароля, имени, фамилии, возраста.</w:t>
-      </w:r>
-    </w:p>
-    <w:p>
-      <w:pPr>
-        <w:numPr>
-          <w:ilvl w:val="0"/>
-          <w:numId w:val="2"/>
-        </w:numPr>
-        <w:spacing w:before="100" w:beforeAutospacing="1" w:after="100" w:afterAutospacing="1" w:line="240" w:lineRule="auto"/>
-        <w:rPr>
-          <w:rFonts w:ascii="Times New Roman" w:eastAsia="Times New Roman" w:hAnsi="Times New Roman" w:cs="Times New Roman"/>
-          <w:sz w:val="24"/>
-          <w:szCs w:val="24"/>
-          <w:lang w:eastAsia="ru-RU"/>
-        </w:rPr>
-      </w:pPr>
-      <w:r>
-        <w:rPr>
-          <w:rFonts w:ascii="Times New Roman" w:eastAsia="Times New Roman" w:hAnsi="Times New Roman" w:cs="Times New Roman"/>
-          <w:sz w:val="24"/>
-          <w:szCs w:val="24"/>
-          <w:lang w:eastAsia="ru-RU"/>
-        </w:rPr>
-        <w:t>Подтверждение email через токен.</w:t>
-      </w:r>
-    </w:p>
-    <w:p>
-      <w:pPr>
-        <w:numPr>
-          <w:ilvl w:val="0"/>
-          <w:numId w:val="2"/>
-        </w:numPr>
-        <w:spacing w:before="100" w:beforeAutospacing="1" w:after="100" w:afterAutospacing="1" w:line="240" w:lineRule="auto"/>
-        <w:rPr>
-          <w:rFonts w:ascii="Times New Roman" w:eastAsia="Times New Roman" w:hAnsi="Times New Roman" w:cs="Times New Roman"/>
-          <w:sz w:val="24"/>
-          <w:szCs w:val="24"/>
-          <w:lang w:eastAsia="ru-RU"/>
-        </w:rPr>
-      </w:pPr>
-      <w:r>
-        <w:rPr>
-          <w:rFonts w:ascii="Times New Roman" w:eastAsia="Times New Roman" w:hAnsi="Times New Roman" w:cs="Times New Roman"/>
-          <w:sz w:val="24"/>
-          <w:szCs w:val="24"/>
-          <w:lang w:eastAsia="ru-RU"/>
-        </w:rPr>
-        <w:t>Авторизация по email и паролю с выдачей токенов.</w:t>
-      </w:r>
-    </w:p>
-    <w:p>
-      <w:pPr>
-        <w:numPr>
-          <w:ilvl w:val="0"/>
-          <w:numId w:val="2"/>
-        </w:numPr>
-        <w:spacing w:before="100" w:beforeAutospacing="1" w:after="100" w:afterAutospacing="1" w:line="240" w:lineRule="auto"/>
-        <w:rPr>
-          <w:rFonts w:ascii="Times New Roman" w:eastAsia="Times New Roman" w:hAnsi="Times New Roman" w:cs="Times New Roman"/>
-          <w:sz w:val="24"/>
-          <w:szCs w:val="24"/>
-          <w:lang w:eastAsia="ru-RU"/>
-        </w:rPr>
-      </w:pPr>
-      <w:r>
-        <w:rPr>
-          <w:rFonts w:ascii="Times New Roman" w:eastAsia="Times New Roman" w:hAnsi="Times New Roman" w:cs="Times New Roman"/>
-          <w:sz w:val="24"/>
-          <w:szCs w:val="24"/>
-          <w:lang w:eastAsia="ru-RU"/>
-        </w:rPr>
-        <w:t>Сброс пароля (отправка ссылки на email).</w:t>
-      </w:r>
-    </w:p>
-    <w:p>
-      <w:pPr>
-        <w:numPr>
-          <w:ilvl w:val="0"/>
-          <w:numId w:val="2"/>
-        </w:numPr>
-        <w:spacing w:before="100" w:beforeAutospacing="1" w:after="100" w:afterAutospacing="1" w:line="240" w:lineRule="auto"/>
-        <w:rPr>
-          <w:rFonts w:ascii="Times New Roman" w:eastAsia="Times New Roman" w:hAnsi="Times New Roman" w:cs="Times New Roman"/>
-          <w:sz w:val="24"/>
-          <w:szCs w:val="24"/>
-          <w:lang w:eastAsia="ru-RU"/>
-        </w:rPr>
-      </w:pPr>
-      <w:r>
-        <w:rPr>
-          <w:rFonts w:ascii="Times New Roman" w:eastAsia="Times New Roman" w:hAnsi="Times New Roman" w:cs="Times New Roman"/>
-          <w:sz w:val="24"/>
-          <w:szCs w:val="24"/>
-          <w:lang w:eastAsia="ru-RU"/>
-        </w:rPr>
-        <w:t>Блокировка или деактивация пользователя администратором.</w:t>
-      </w:r>
-    </w:p>
-    <w:p>
-      <w:pPr>
-        <w:numPr>
-          <w:ilvl w:val="0"/>
-          <w:numId w:val="2"/>
-        </w:numPr>
-        <w:spacing w:before="100" w:beforeAutospacing="1" w:after="100" w:afterAutospacing="1" w:line="240" w:lineRule="auto"/>
-        <w:rPr>
-          <w:rFonts w:ascii="Times New Roman" w:eastAsia="Times New Roman" w:hAnsi="Times New Roman" w:cs="Times New Roman"/>
-          <w:sz w:val="24"/>
-          <w:szCs w:val="24"/>
-          <w:lang w:eastAsia="ru-RU"/>
-        </w:rPr>
-      </w:pPr>
-      <w:r>
-        <w:rPr>
-          <w:rFonts w:ascii="Times New Roman" w:eastAsia="Times New Roman" w:hAnsi="Times New Roman" w:cs="Times New Roman"/>
-          <w:sz w:val="24"/>
-          <w:szCs w:val="24"/>
-          <w:lang w:eastAsia="ru-RU"/>
-        </w:rPr>
-        <w:t>Разграничение прав на уровне ролей (например, пользователь и администратор).</w:t>
-      </w:r>
-    </w:p>
-    <w:p>
-      <w:pPr>
-        <w:numPr>
-          <w:ilvl w:val="0"/>
-          <w:numId w:val="2"/>
-        </w:numPr>
-        <w:spacing w:before="100" w:beforeAutospacing="1" w:after="100" w:afterAutospacing="1" w:line="240" w:lineRule="auto"/>
-        <w:rPr>
-          <w:rFonts w:ascii="Times New Roman" w:eastAsia="Times New Roman" w:hAnsi="Times New Roman" w:cs="Times New Roman"/>
-          <w:sz w:val="24"/>
-          <w:szCs w:val="24"/>
-          <w:lang w:eastAsia="ru-RU"/>
-        </w:rPr>
-      </w:pPr>
-      <w:r>
-        <w:rPr>
-          <w:rFonts w:ascii="Times New Roman" w:eastAsia="Times New Roman" w:hAnsi="Times New Roman" w:cs="Times New Roman"/>
-          <w:sz w:val="24"/>
-          <w:szCs w:val="24"/>
-          <w:lang w:eastAsia="ru-RU"/>
-        </w:rPr>
-        <w:t>Пользовательский профиль с возможностью просмотра и редактирования данных.</w:t>
-      </w:r>
-    </w:p>
-    <w:p>
-      <w:pPr>
-        <w:numPr>
-          <w:ilvl w:val="0"/>
-          <w:numId w:val="2"/>
-        </w:numPr>
-        <w:spacing w:before="100" w:beforeAutospacing="1" w:after="100" w:afterAutospacing="1" w:line="240" w:lineRule="auto"/>
-        <w:rPr>
-          <w:rFonts w:ascii="Times New Roman" w:eastAsia="Times New Roman" w:hAnsi="Times New Roman" w:cs="Times New Roman"/>
-          <w:sz w:val="24"/>
-          <w:szCs w:val="24"/>
-          <w:lang w:eastAsia="ru-RU"/>
-        </w:rPr>
-      </w:pPr>
-      <w:r>
-        <w:rPr>
-          <w:rFonts w:ascii="Times New Roman" w:eastAsia="Times New Roman" w:hAnsi="Times New Roman" w:cs="Times New Roman"/>
-          <w:sz w:val="24"/>
-          <w:szCs w:val="24"/>
-          <w:lang w:eastAsia="ru-RU"/>
-        </w:rPr>
-        <w:t>Валидация возраста для доступа к товарам с ограничением 18+.</w:t>
-      </w:r>
-    </w:p>
-    <w:p>
-      <w:pPr>
-        <w:numPr>
-          <w:ilvl w:val="0"/>
-          <w:numId w:val="2"/>
-        </w:numPr>
-        <w:spacing w:before="100" w:beforeAutospacing="1" w:after="100" w:afterAutospacing="1" w:line="240" w:lineRule="auto"/>
-        <w:rPr>
-          <w:rFonts w:ascii="Times New Roman" w:eastAsia="Times New Roman" w:hAnsi="Times New Roman" w:cs="Times New Roman"/>
-          <w:sz w:val="24"/>
-          <w:szCs w:val="24"/>
-          <w:lang w:eastAsia="ru-RU"/>
-        </w:rPr>
-      </w:pPr>
-      <w:r>
-        <w:rPr>
-          <w:rFonts w:ascii="Times New Roman" w:eastAsia="Times New Roman" w:hAnsi="Times New Roman" w:cs="Times New Roman"/>
-          <w:sz w:val="24"/>
-          <w:szCs w:val="24"/>
-          <w:lang w:eastAsia="ru-RU"/>
-        </w:rPr>
-        <w:t>Хранение статуса подтверждения email.</w:t>
-      </w:r>
-    </w:p>
-    <w:p>
-      <w:pPr>
-        <w:numPr>
-          <w:ilvl w:val="0"/>
-          <w:numId w:val="2"/>
-        </w:numPr>
-        <w:spacing w:before="100" w:beforeAutospacing="1" w:after="100" w:afterAutospacing="1" w:line="240" w:lineRule="auto"/>
-        <w:rPr>
-          <w:rFonts w:ascii="Times New Roman" w:eastAsia="Times New Roman" w:hAnsi="Times New Roman" w:cs="Times New Roman"/>
-          <w:sz w:val="24"/>
-          <w:szCs w:val="24"/>
-          <w:lang w:eastAsia="ru-RU"/>
-        </w:rPr>
-      </w:pPr>
-      <w:r>
-        <w:rPr>
-          <w:rFonts w:ascii="Times New Roman" w:eastAsia="Times New Roman" w:hAnsi="Times New Roman" w:cs="Times New Roman"/>
-          <w:sz w:val="24"/>
-          <w:szCs w:val="24"/>
-          <w:lang w:eastAsia="ru-RU"/>
-        </w:rPr>
-        <w:t>Все пароли — в хэшированном виде.</w:t>
-      </w:r>
-    </w:p>
-    <w:p>
-      <w:pPr>
-        <w:spacing w:after="0" w:line="240" w:lineRule="auto"/>
-        <w:rPr>
-          <w:rFonts w:ascii="Times New Roman" w:eastAsia="Times New Roman" w:hAnsi="Times New Roman" w:cs="Times New Roman"/>
-          <w:sz w:val="24"/>
-          <w:szCs w:val="24"/>
-          <w:lang w:eastAsia="ru-RU"/>
-        </w:rPr>
-      </w:pPr>
-      <w:r>
-        <w:rPr>
-          <w:rFonts w:ascii="Times New Roman" w:eastAsia="Times New Roman" w:hAnsi="Times New Roman" w:cs="Times New Roman"/>
-          <w:sz w:val="24"/>
-          <w:szCs w:val="24"/>
-          <w:lang w:eastAsia="ru-RU"/>
-        </w:rPr>
-        <w:pict w14:anchorId="414D9868">
-          <v:rect id="_x0000_i1026" style="width:0;height:1.5pt" o:hralign="center" o:hrstd="t" o:hr="t" fillcolor="#a0a0a0" stroked="f"/>
-        </w:pict>
-      </w:r>
-    </w:p>
-    <w:p>
-      <w:pPr>
-        <w:spacing w:before="100" w:beforeAutospacing="1" w:after="100" w:afterAutospacing="1" w:line="240" w:lineRule="auto"/>
-        <w:outlineLvl w:val="1"/>
+          <w:lang w:val="en-US" w:eastAsia="ru-RU"/>
+        </w:rPr>
+        <w:t xml:space="preserve"> </w:t>
+      </w:r>
+      <w:r>
         <w:rPr>
           <w:rFonts w:ascii="Times New Roman" w:eastAsia="Times New Roman" w:hAnsi="Times New Roman" w:cs="Times New Roman"/>
           <w:b/>
@@ -613,8 +108,229 @@
           <w:szCs w:val="36"/>
           <w:lang w:eastAsia="ru-RU"/>
         </w:rPr>
-      </w:pPr>
-      <w:r>
+        <w:t>концепция</w:t>
+      </w:r>
+    </w:p>
+    <w:p>
+      <w:pPr>
+        <w:spacing w:before="100" w:beforeAutospacing="1" w:after="100" w:afterAutospacing="1" w:line="240" w:lineRule="auto"/>
+        <w:rPr>
+          <w:rFonts w:ascii="Times New Roman" w:eastAsia="Times New Roman" w:hAnsi="Times New Roman" w:cs="Times New Roman"/>
+          <w:sz w:val="24"/>
+          <w:szCs w:val="24"/>
+          <w:lang w:eastAsia="ru-RU"/>
+        </w:rPr>
+      </w:pPr>
+      <w:r>
+        <w:rPr>
+          <w:rFonts w:ascii="Times New Roman" w:eastAsia="Times New Roman" w:hAnsi="Times New Roman" w:cs="Times New Roman"/>
+          <w:sz w:val="24"/>
+          <w:szCs w:val="24"/>
+          <w:lang w:eastAsia="ru-RU"/>
+        </w:rPr>
+        <w:t>Система управления заказами для интернет-магазина с возможностью:</w:t>
+      </w:r>
+    </w:p>
+    <w:p>
+      <w:pPr>
+        <w:numPr>
+          <w:ilvl w:val="0"/>
+          <w:numId w:val="1"/>
+        </w:numPr>
+        <w:spacing w:before="100" w:beforeAutospacing="1" w:after="100" w:afterAutospacing="1" w:line="240" w:lineRule="auto"/>
+        <w:rPr>
+          <w:rFonts w:ascii="Times New Roman" w:eastAsia="Times New Roman" w:hAnsi="Times New Roman" w:cs="Times New Roman"/>
+          <w:sz w:val="24"/>
+          <w:szCs w:val="24"/>
+          <w:lang w:eastAsia="ru-RU"/>
+        </w:rPr>
+      </w:pPr>
+      <w:r>
+        <w:rPr>
+          <w:rFonts w:ascii="Times New Roman" w:eastAsia="Times New Roman" w:hAnsi="Times New Roman" w:cs="Times New Roman"/>
+          <w:sz w:val="24"/>
+          <w:szCs w:val="24"/>
+          <w:lang w:eastAsia="ru-RU"/>
+        </w:rPr>
+        <w:t>работы с товарами и корзиной;</w:t>
+      </w:r>
+    </w:p>
+    <w:p>
+      <w:pPr>
+        <w:numPr>
+          <w:ilvl w:val="0"/>
+          <w:numId w:val="1"/>
+        </w:numPr>
+        <w:spacing w:before="100" w:beforeAutospacing="1" w:after="100" w:afterAutospacing="1" w:line="240" w:lineRule="auto"/>
+        <w:rPr>
+          <w:rFonts w:ascii="Times New Roman" w:eastAsia="Times New Roman" w:hAnsi="Times New Roman" w:cs="Times New Roman"/>
+          <w:sz w:val="24"/>
+          <w:szCs w:val="24"/>
+          <w:lang w:eastAsia="ru-RU"/>
+        </w:rPr>
+      </w:pPr>
+      <w:r>
+        <w:rPr>
+          <w:rFonts w:ascii="Times New Roman" w:eastAsia="Times New Roman" w:hAnsi="Times New Roman" w:cs="Times New Roman"/>
+          <w:sz w:val="24"/>
+          <w:szCs w:val="24"/>
+          <w:lang w:eastAsia="ru-RU"/>
+        </w:rPr>
+        <w:t>оформления заказов и их обработки;</w:t>
+      </w:r>
+    </w:p>
+    <w:p>
+      <w:pPr>
+        <w:numPr>
+          <w:ilvl w:val="0"/>
+          <w:numId w:val="1"/>
+        </w:numPr>
+        <w:spacing w:before="100" w:beforeAutospacing="1" w:after="100" w:afterAutospacing="1" w:line="240" w:lineRule="auto"/>
+        <w:rPr>
+          <w:rFonts w:ascii="Times New Roman" w:eastAsia="Times New Roman" w:hAnsi="Times New Roman" w:cs="Times New Roman"/>
+          <w:sz w:val="24"/>
+          <w:szCs w:val="24"/>
+          <w:lang w:eastAsia="ru-RU"/>
+        </w:rPr>
+      </w:pPr>
+      <w:r>
+        <w:rPr>
+          <w:rFonts w:ascii="Times New Roman" w:eastAsia="Times New Roman" w:hAnsi="Times New Roman" w:cs="Times New Roman"/>
+          <w:sz w:val="24"/>
+          <w:szCs w:val="24"/>
+          <w:lang w:eastAsia="ru-RU"/>
+        </w:rPr>
+        <w:t>управления ролями и пользователями;</w:t>
+      </w:r>
+    </w:p>
+    <w:p>
+      <w:pPr>
+        <w:numPr>
+          <w:ilvl w:val="0"/>
+          <w:numId w:val="1"/>
+        </w:numPr>
+        <w:spacing w:before="100" w:beforeAutospacing="1" w:after="100" w:afterAutospacing="1" w:line="240" w:lineRule="auto"/>
+        <w:rPr>
+          <w:rFonts w:ascii="Times New Roman" w:eastAsia="Times New Roman" w:hAnsi="Times New Roman" w:cs="Times New Roman"/>
+          <w:sz w:val="24"/>
+          <w:szCs w:val="24"/>
+          <w:lang w:eastAsia="ru-RU"/>
+        </w:rPr>
+      </w:pPr>
+      <w:r>
+        <w:rPr>
+          <w:rFonts w:ascii="Times New Roman" w:eastAsia="Times New Roman" w:hAnsi="Times New Roman" w:cs="Times New Roman"/>
+          <w:sz w:val="24"/>
+          <w:szCs w:val="24"/>
+          <w:lang w:eastAsia="ru-RU"/>
+        </w:rPr>
+        <w:t>публикации отзывов о товарах;</w:t>
+      </w:r>
+    </w:p>
+    <w:p>
+      <w:pPr>
+        <w:numPr>
+          <w:ilvl w:val="0"/>
+          <w:numId w:val="1"/>
+        </w:numPr>
+        <w:spacing w:before="100" w:beforeAutospacing="1" w:after="100" w:afterAutospacing="1" w:line="240" w:lineRule="auto"/>
+        <w:rPr>
+          <w:rFonts w:ascii="Times New Roman" w:eastAsia="Times New Roman" w:hAnsi="Times New Roman" w:cs="Times New Roman"/>
+          <w:sz w:val="24"/>
+          <w:szCs w:val="24"/>
+          <w:lang w:eastAsia="ru-RU"/>
+        </w:rPr>
+      </w:pPr>
+      <w:r>
+        <w:rPr>
+          <w:rFonts w:ascii="Times New Roman" w:eastAsia="Times New Roman" w:hAnsi="Times New Roman" w:cs="Times New Roman"/>
+          <w:sz w:val="24"/>
+          <w:szCs w:val="24"/>
+          <w:lang w:eastAsia="ru-RU"/>
+        </w:rPr>
+        <w:t>разграничения прав пользователей;</w:t>
+      </w:r>
+    </w:p>
+    <w:p>
+      <w:pPr>
+        <w:numPr>
+          <w:ilvl w:val="0"/>
+          <w:numId w:val="1"/>
+        </w:numPr>
+        <w:spacing w:before="100" w:beforeAutospacing="1" w:after="100" w:afterAutospacing="1" w:line="240" w:lineRule="auto"/>
+        <w:rPr>
+          <w:rFonts w:ascii="Times New Roman" w:eastAsia="Times New Roman" w:hAnsi="Times New Roman" w:cs="Times New Roman"/>
+          <w:sz w:val="24"/>
+          <w:szCs w:val="24"/>
+          <w:lang w:eastAsia="ru-RU"/>
+        </w:rPr>
+      </w:pPr>
+      <w:r>
+        <w:rPr>
+          <w:rFonts w:ascii="Times New Roman" w:eastAsia="Times New Roman" w:hAnsi="Times New Roman" w:cs="Times New Roman"/>
+          <w:sz w:val="24"/>
+          <w:szCs w:val="24"/>
+          <w:lang w:eastAsia="ru-RU"/>
+        </w:rPr>
+        <w:t>базовой аутентификации и авторизации.</w:t>
+      </w:r>
+    </w:p>
+    <w:p>
+      <w:pPr>
+        <w:spacing w:before="100" w:beforeAutospacing="1" w:after="100" w:afterAutospacing="1" w:line="240" w:lineRule="auto"/>
+        <w:rPr>
+          <w:rFonts w:ascii="Times New Roman" w:eastAsia="Times New Roman" w:hAnsi="Times New Roman" w:cs="Times New Roman"/>
+          <w:sz w:val="24"/>
+          <w:szCs w:val="24"/>
+          <w:lang w:eastAsia="ru-RU"/>
+        </w:rPr>
+      </w:pPr>
+      <w:r>
+        <w:rPr>
+          <w:rFonts w:ascii="Times New Roman" w:eastAsia="Times New Roman" w:hAnsi="Times New Roman" w:cs="Times New Roman"/>
+          <w:sz w:val="24"/>
+          <w:szCs w:val="24"/>
+          <w:lang w:eastAsia="ru-RU"/>
+        </w:rPr>
+        <w:t>Сервис предназначен для работы через API.</w:t>
+      </w:r>
+      <w:r>
+        <w:rPr>
+          <w:rFonts w:ascii="Times New Roman" w:eastAsia="Times New Roman" w:hAnsi="Times New Roman" w:cs="Times New Roman"/>
+          <w:sz w:val="24"/>
+          <w:szCs w:val="24"/>
+          <w:lang w:eastAsia="ru-RU"/>
+        </w:rPr>
+        <w:br/>
+        <w:t>Все данные хранятся в PostgreSQL.</w:t>
+      </w:r>
+    </w:p>
+    <w:p>
+      <w:pPr>
+        <w:spacing w:after="0" w:line="240" w:lineRule="auto"/>
+        <w:rPr>
+          <w:rFonts w:ascii="Times New Roman" w:eastAsia="Times New Roman" w:hAnsi="Times New Roman" w:cs="Times New Roman"/>
+          <w:sz w:val="24"/>
+          <w:szCs w:val="24"/>
+          <w:lang w:eastAsia="ru-RU"/>
+        </w:rPr>
+      </w:pPr>
+      <w:r>
+        <w:rPr>
+          <w:rFonts w:ascii="Times New Roman" w:eastAsia="Times New Roman" w:hAnsi="Times New Roman" w:cs="Times New Roman"/>
+          <w:sz w:val="24"/>
+          <w:szCs w:val="24"/>
+          <w:lang w:eastAsia="ru-RU"/>
+        </w:rPr>
+        <w:pict w14:anchorId="21186E56">
+          <v:rect id="_x0000_i1025" style="width:0;height:1.5pt" o:hralign="center" o:hrstd="t" o:hr="t" fillcolor="#a0a0a0" stroked="f"/>
+        </w:pict>
+      </w:r>
+    </w:p>
+    <w:p>
+      <w:pPr>
+        <w:spacing w:before="100" w:beforeAutospacing="1" w:after="100" w:afterAutospacing="1" w:line="240" w:lineRule="auto"/>
+        <w:outlineLvl w:val="1"/>
         <w:rPr>
           <w:rFonts w:ascii="Times New Roman" w:eastAsia="Times New Roman" w:hAnsi="Times New Roman" w:cs="Times New Roman"/>
           <w:b/>
@@ -623,6 +339,323 @@
           <w:szCs w:val="36"/>
           <w:lang w:eastAsia="ru-RU"/>
         </w:rPr>
+      </w:pPr>
+      <w:r>
+        <w:rPr>
+          <w:rFonts w:ascii="Times New Roman" w:eastAsia="Times New Roman" w:hAnsi="Times New Roman" w:cs="Times New Roman"/>
+          <w:b/>
+          <w:bCs/>
+          <w:sz w:val="36"/>
+          <w:szCs w:val="36"/>
+          <w:lang w:eastAsia="ru-RU"/>
+        </w:rPr>
+        <w:t>2. Пользователи и роли</w:t>
+      </w:r>
+    </w:p>
+    <w:p>
+      <w:pPr>
+        <w:spacing w:before="100" w:beforeAutospacing="1" w:after="100" w:afterAutospacing="1" w:line="240" w:lineRule="auto"/>
+        <w:rPr>
+          <w:rFonts w:ascii="Times New Roman" w:eastAsia="Times New Roman" w:hAnsi="Times New Roman" w:cs="Times New Roman"/>
+          <w:sz w:val="24"/>
+          <w:szCs w:val="24"/>
+          <w:lang w:eastAsia="ru-RU"/>
+        </w:rPr>
+      </w:pPr>
+      <w:r>
+        <w:rPr>
+          <w:rFonts w:ascii="Times New Roman" w:eastAsia="Times New Roman" w:hAnsi="Times New Roman" w:cs="Times New Roman"/>
+          <w:sz w:val="24"/>
+          <w:szCs w:val="24"/>
+          <w:lang w:eastAsia="ru-RU"/>
+        </w:rPr>
+        <w:t>Система должна поддерживать регистрацию и управление пользователями:</w:t>
+      </w:r>
+    </w:p>
+    <w:p>
+      <w:pPr>
+        <w:numPr>
+          <w:ilvl w:val="0"/>
+          <w:numId w:val="2"/>
+        </w:numPr>
+        <w:spacing w:before="100" w:beforeAutospacing="1" w:after="100" w:afterAutospacing="1" w:line="240" w:lineRule="auto"/>
+        <w:rPr>
+          <w:rFonts w:ascii="Times New Roman" w:eastAsia="Times New Roman" w:hAnsi="Times New Roman" w:cs="Times New Roman"/>
+          <w:sz w:val="24"/>
+          <w:szCs w:val="24"/>
+          <w:lang w:eastAsia="ru-RU"/>
+        </w:rPr>
+      </w:pPr>
+      <w:r>
+        <w:rPr>
+          <w:rFonts w:ascii="Times New Roman" w:eastAsia="Times New Roman" w:hAnsi="Times New Roman" w:cs="Times New Roman"/>
+          <w:sz w:val="24"/>
+          <w:szCs w:val="24"/>
+          <w:lang w:eastAsia="ru-RU"/>
+        </w:rPr>
+        <w:t>Регистрация нового пользователя с указанием email, пароля, имени, фамилии, возраста.</w:t>
+      </w:r>
+    </w:p>
+    <w:p>
+      <w:pPr>
+        <w:numPr>
+          <w:ilvl w:val="0"/>
+          <w:numId w:val="2"/>
+        </w:numPr>
+        <w:spacing w:before="100" w:beforeAutospacing="1" w:after="100" w:afterAutospacing="1" w:line="240" w:lineRule="auto"/>
+        <w:rPr>
+          <w:rFonts w:ascii="Times New Roman" w:eastAsia="Times New Roman" w:hAnsi="Times New Roman" w:cs="Times New Roman"/>
+          <w:sz w:val="24"/>
+          <w:szCs w:val="24"/>
+          <w:lang w:eastAsia="ru-RU"/>
+        </w:rPr>
+      </w:pPr>
+      <w:r>
+        <w:rPr>
+          <w:rFonts w:ascii="Times New Roman" w:eastAsia="Times New Roman" w:hAnsi="Times New Roman" w:cs="Times New Roman"/>
+          <w:sz w:val="24"/>
+          <w:szCs w:val="24"/>
+          <w:lang w:eastAsia="ru-RU"/>
+        </w:rPr>
+        <w:t>Подтверждение email через токен.</w:t>
+      </w:r>
+    </w:p>
+    <w:p>
+      <w:pPr>
+        <w:numPr>
+          <w:ilvl w:val="0"/>
+          <w:numId w:val="2"/>
+        </w:numPr>
+        <w:spacing w:before="100" w:beforeAutospacing="1" w:after="100" w:afterAutospacing="1" w:line="240" w:lineRule="auto"/>
+        <w:rPr>
+          <w:rFonts w:ascii="Times New Roman" w:eastAsia="Times New Roman" w:hAnsi="Times New Roman" w:cs="Times New Roman"/>
+          <w:sz w:val="24"/>
+          <w:szCs w:val="24"/>
+          <w:lang w:eastAsia="ru-RU"/>
+        </w:rPr>
+      </w:pPr>
+      <w:r>
+        <w:rPr>
+          <w:rFonts w:ascii="Times New Roman" w:eastAsia="Times New Roman" w:hAnsi="Times New Roman" w:cs="Times New Roman"/>
+          <w:sz w:val="24"/>
+          <w:szCs w:val="24"/>
+          <w:lang w:eastAsia="ru-RU"/>
+        </w:rPr>
+        <w:t>Авторизация по email и паролю с выдачей токенов.</w:t>
+      </w:r>
+    </w:p>
+    <w:p>
+      <w:pPr>
+        <w:numPr>
+          <w:ilvl w:val="0"/>
+          <w:numId w:val="2"/>
+        </w:numPr>
+        <w:spacing w:before="100" w:beforeAutospacing="1" w:after="100" w:afterAutospacing="1" w:line="240" w:lineRule="auto"/>
+        <w:rPr>
+          <w:rFonts w:ascii="Times New Roman" w:eastAsia="Times New Roman" w:hAnsi="Times New Roman" w:cs="Times New Roman"/>
+          <w:sz w:val="24"/>
+          <w:szCs w:val="24"/>
+          <w:lang w:eastAsia="ru-RU"/>
+        </w:rPr>
+      </w:pPr>
+      <w:r>
+        <w:rPr>
+          <w:rFonts w:ascii="Times New Roman" w:eastAsia="Times New Roman" w:hAnsi="Times New Roman" w:cs="Times New Roman"/>
+          <w:sz w:val="24"/>
+          <w:szCs w:val="24"/>
+          <w:lang w:eastAsia="ru-RU"/>
+        </w:rPr>
+        <w:t>Сброс пароля (отправка ссылки на email).</w:t>
+      </w:r>
+    </w:p>
+    <w:p>
+      <w:pPr>
+        <w:numPr>
+          <w:ilvl w:val="0"/>
+          <w:numId w:val="2"/>
+        </w:numPr>
+        <w:spacing w:before="100" w:beforeAutospacing="1" w:after="100" w:afterAutospacing="1" w:line="240" w:lineRule="auto"/>
+        <w:rPr>
+          <w:rFonts w:ascii="Times New Roman" w:eastAsia="Times New Roman" w:hAnsi="Times New Roman" w:cs="Times New Roman"/>
+          <w:sz w:val="24"/>
+          <w:szCs w:val="24"/>
+          <w:lang w:eastAsia="ru-RU"/>
+        </w:rPr>
+      </w:pPr>
+      <w:r>
+        <w:rPr>
+          <w:rFonts w:ascii="Times New Roman" w:eastAsia="Times New Roman" w:hAnsi="Times New Roman" w:cs="Times New Roman"/>
+          <w:sz w:val="24"/>
+          <w:szCs w:val="24"/>
+          <w:lang w:eastAsia="ru-RU"/>
+        </w:rPr>
+        <w:t>Блокировка или деактивация пользователя администратором.</w:t>
+      </w:r>
+    </w:p>
+    <w:p>
+      <w:pPr>
+        <w:numPr>
+          <w:ilvl w:val="0"/>
+          <w:numId w:val="2"/>
+        </w:numPr>
+        <w:spacing w:before="100" w:beforeAutospacing="1" w:after="100" w:afterAutospacing="1" w:line="240" w:lineRule="auto"/>
+        <w:rPr>
+          <w:rFonts w:ascii="Times New Roman" w:eastAsia="Times New Roman" w:hAnsi="Times New Roman" w:cs="Times New Roman"/>
+          <w:sz w:val="24"/>
+          <w:szCs w:val="24"/>
+          <w:lang w:eastAsia="ru-RU"/>
+        </w:rPr>
+      </w:pPr>
+      <w:r>
+        <w:rPr>
+          <w:rFonts w:ascii="Times New Roman" w:eastAsia="Times New Roman" w:hAnsi="Times New Roman" w:cs="Times New Roman"/>
+          <w:sz w:val="24"/>
+          <w:szCs w:val="24"/>
+          <w:lang w:eastAsia="ru-RU"/>
+        </w:rPr>
+        <w:t>Разграничение прав на уровне ролей (например, пользователь и администратор).</w:t>
+      </w:r>
+    </w:p>
+    <w:p>
+      <w:pPr>
+        <w:numPr>
+          <w:ilvl w:val="0"/>
+          <w:numId w:val="2"/>
+        </w:numPr>
+        <w:spacing w:before="100" w:beforeAutospacing="1" w:after="100" w:afterAutospacing="1" w:line="240" w:lineRule="auto"/>
+        <w:rPr>
+          <w:rFonts w:ascii="Times New Roman" w:eastAsia="Times New Roman" w:hAnsi="Times New Roman" w:cs="Times New Roman"/>
+          <w:sz w:val="24"/>
+          <w:szCs w:val="24"/>
+          <w:lang w:eastAsia="ru-RU"/>
+        </w:rPr>
+      </w:pPr>
+      <w:r>
+        <w:rPr>
+          <w:rFonts w:ascii="Times New Roman" w:eastAsia="Times New Roman" w:hAnsi="Times New Roman" w:cs="Times New Roman"/>
+          <w:sz w:val="24"/>
+          <w:szCs w:val="24"/>
+          <w:lang w:eastAsia="ru-RU"/>
+        </w:rPr>
+        <w:t>Пользовательский профиль с возможностью просмотра и редактирования данных.</w:t>
+      </w:r>
+    </w:p>
+    <w:p>
+      <w:pPr>
+        <w:numPr>
+          <w:ilvl w:val="0"/>
+          <w:numId w:val="2"/>
+        </w:numPr>
+        <w:spacing w:before="100" w:beforeAutospacing="1" w:after="100" w:afterAutospacing="1" w:line="240" w:lineRule="auto"/>
+        <w:rPr>
+          <w:rFonts w:ascii="Times New Roman" w:eastAsia="Times New Roman" w:hAnsi="Times New Roman" w:cs="Times New Roman"/>
+          <w:sz w:val="24"/>
+          <w:szCs w:val="24"/>
+          <w:lang w:eastAsia="ru-RU"/>
+        </w:rPr>
+      </w:pPr>
+      <w:r>
+        <w:rPr>
+          <w:rFonts w:ascii="Times New Roman" w:eastAsia="Times New Roman" w:hAnsi="Times New Roman" w:cs="Times New Roman"/>
+          <w:sz w:val="24"/>
+          <w:szCs w:val="24"/>
+          <w:lang w:eastAsia="ru-RU"/>
+        </w:rPr>
+        <w:t>Валидация возраста для доступа к товарам с ограничением 18+.</w:t>
+      </w:r>
+    </w:p>
+    <w:p>
+      <w:pPr>
+        <w:numPr>
+          <w:ilvl w:val="0"/>
+          <w:numId w:val="2"/>
+        </w:numPr>
+        <w:spacing w:before="100" w:beforeAutospacing="1" w:after="100" w:afterAutospacing="1" w:line="240" w:lineRule="auto"/>
+        <w:rPr>
+          <w:rFonts w:ascii="Times New Roman" w:eastAsia="Times New Roman" w:hAnsi="Times New Roman" w:cs="Times New Roman"/>
+          <w:sz w:val="24"/>
+          <w:szCs w:val="24"/>
+          <w:lang w:eastAsia="ru-RU"/>
+        </w:rPr>
+      </w:pPr>
+      <w:r>
+        <w:rPr>
+          <w:rFonts w:ascii="Times New Roman" w:eastAsia="Times New Roman" w:hAnsi="Times New Roman" w:cs="Times New Roman"/>
+          <w:sz w:val="24"/>
+          <w:szCs w:val="24"/>
+          <w:lang w:eastAsia="ru-RU"/>
+        </w:rPr>
+        <w:t>Хранение статуса подтверждения email.</w:t>
+      </w:r>
+    </w:p>
+    <w:p>
+      <w:pPr>
+        <w:numPr>
+          <w:ilvl w:val="0"/>
+          <w:numId w:val="2"/>
+        </w:numPr>
+        <w:spacing w:before="100" w:beforeAutospacing="1" w:after="100" w:afterAutospacing="1" w:line="240" w:lineRule="auto"/>
+        <w:rPr>
+          <w:rFonts w:ascii="Times New Roman" w:eastAsia="Times New Roman" w:hAnsi="Times New Roman" w:cs="Times New Roman"/>
+          <w:sz w:val="24"/>
+          <w:szCs w:val="24"/>
+          <w:lang w:eastAsia="ru-RU"/>
+        </w:rPr>
+      </w:pPr>
+      <w:r>
+        <w:rPr>
+          <w:rFonts w:ascii="Times New Roman" w:eastAsia="Times New Roman" w:hAnsi="Times New Roman" w:cs="Times New Roman"/>
+          <w:sz w:val="24"/>
+          <w:szCs w:val="24"/>
+          <w:lang w:eastAsia="ru-RU"/>
+        </w:rPr>
+        <w:t>Все пароли — в хэшированном виде.</w:t>
+      </w:r>
+    </w:p>
+    <w:p>
+      <w:pPr>
+        <w:spacing w:after="0" w:line="240" w:lineRule="auto"/>
+        <w:rPr>
+          <w:rFonts w:ascii="Times New Roman" w:eastAsia="Times New Roman" w:hAnsi="Times New Roman" w:cs="Times New Roman"/>
+          <w:sz w:val="24"/>
+          <w:szCs w:val="24"/>
+          <w:lang w:eastAsia="ru-RU"/>
+        </w:rPr>
+      </w:pPr>
+      <w:r>
+        <w:rPr>
+          <w:rFonts w:ascii="Times New Roman" w:eastAsia="Times New Roman" w:hAnsi="Times New Roman" w:cs="Times New Roman"/>
+          <w:sz w:val="24"/>
+          <w:szCs w:val="24"/>
+          <w:lang w:eastAsia="ru-RU"/>
+        </w:rPr>
+        <w:pict w14:anchorId="414D9868">
+          <v:rect id="_x0000_i1026" style="width:0;height:1.5pt" o:hralign="center" o:hrstd="t" o:hr="t" fillcolor="#a0a0a0" stroked="f"/>
+        </w:pict>
+      </w:r>
+    </w:p>
+    <w:p>
+      <w:pPr>
+        <w:spacing w:before="100" w:beforeAutospacing="1" w:after="100" w:afterAutospacing="1" w:line="240" w:lineRule="auto"/>
+        <w:outlineLvl w:val="1"/>
+        <w:rPr>
+          <w:rFonts w:ascii="Times New Roman" w:eastAsia="Times New Roman" w:hAnsi="Times New Roman" w:cs="Times New Roman"/>
+          <w:b/>
+          <w:bCs/>
+          <w:sz w:val="36"/>
+          <w:szCs w:val="36"/>
+          <w:lang w:eastAsia="ru-RU"/>
+        </w:rPr>
+      </w:pPr>
+      <w:r>
+        <w:rPr>
+          <w:rFonts w:ascii="Times New Roman" w:eastAsia="Times New Roman" w:hAnsi="Times New Roman" w:cs="Times New Roman"/>
+          <w:b/>
+          <w:bCs/>
+          <w:sz w:val="36"/>
+          <w:szCs w:val="36"/>
+          <w:lang w:eastAsia="ru-RU"/>
+        </w:rPr>
         <w:t>3. Товары и авторы</w:t>
       </w:r>
     </w:p>
@@ -1023,7 +1056,25 @@
           <w:szCs w:val="24"/>
           <w:lang w:eastAsia="ru-RU"/>
         </w:rPr>
-        <w:t>Очистка корзины полностью.</w:t>
+        <w:t>Очистка корзины полностью</w:t>
+      </w:r>
+      <w:r>
+        <w:rPr>
+          <w:rFonts w:ascii="Times New Roman" w:eastAsia="Times New Roman" w:hAnsi="Times New Roman" w:cs="Times New Roman"/>
+          <w:sz w:val="24"/>
+          <w:szCs w:val="24"/>
+          <w:lang w:val="en-US" w:eastAsia="ru-RU"/>
+        </w:rPr>
+        <w:t>.</w:t>
+      </w:r>
+      <w:r>
+        <w:rPr>
+          <w:rFonts w:ascii="Times New Roman" w:eastAsia="Times New Roman" w:hAnsi="Times New Roman" w:cs="Times New Roman"/>
+          <w:sz w:val="24"/>
+          <w:szCs w:val="24"/>
+          <w:lang w:eastAsia="ru-RU"/>
+        </w:rPr>
+        <w:t xml:space="preserve"> </w:t>
       </w:r>
     </w:p>
     <w:p>
@@ -1047,7 +1098,16 @@
           <w:szCs w:val="24"/>
           <w:lang w:eastAsia="ru-RU"/>
         </w:rPr>
-        <w:t>Проверка доступного количества товара на складе при добавлении.</w:t>
+        <w:t>Проверка доступного количества товара на складе при добавлении</w:t>
+      </w:r>
+      <w:r>
+        <w:rPr>
+          <w:rFonts w:ascii="Times New Roman" w:eastAsia="Times New Roman" w:hAnsi="Times New Roman" w:cs="Times New Roman"/>
+          <w:sz w:val="24"/>
+          <w:szCs w:val="24"/>
+          <w:lang w:eastAsia="ru-RU"/>
+        </w:rPr>
+        <w:t>.</w:t>
       </w:r>
     </w:p>
     <w:p>

</xml_diff>

<commit_message>
Update stock quantity products
</commit_message>
<xml_diff>
--- a/ЧТЗ.docx
+++ b/ЧТЗ.docx
@@ -1184,6 +1184,360 @@
     <w:p>
       <w:pPr>
         <w:spacing w:before="100" w:beforeAutospacing="1" w:after="100" w:afterAutospacing="1" w:line="240" w:lineRule="auto"/>
+        <w:rPr>
+          <w:rFonts w:ascii="Times New Roman" w:eastAsia="Times New Roman" w:hAnsi="Times New Roman" w:cs="Times New Roman"/>
+          <w:sz w:val="24"/>
+          <w:szCs w:val="24"/>
+          <w:lang w:eastAsia="ru-RU"/>
+        </w:rPr>
+      </w:pPr>
+      <w:r>
+        <w:rPr>
+          <w:rFonts w:ascii="Times New Roman" w:eastAsia="Times New Roman" w:hAnsi="Times New Roman" w:cs="Times New Roman"/>
+          <w:sz w:val="24"/>
+          <w:szCs w:val="24"/>
+          <w:lang w:eastAsia="ru-RU"/>
+        </w:rPr>
+        <w:t>После подтверждения содержимого корзины пользователь может оформить заказ:</w:t>
+      </w:r>
+    </w:p>
+    <w:p>
+      <w:pPr>
+        <w:numPr>
+          <w:ilvl w:val="0"/>
+          <w:numId w:val="5"/>
+        </w:numPr>
+        <w:spacing w:before="100" w:beforeAutospacing="1" w:after="100" w:afterAutospacing="1" w:line="240" w:lineRule="auto"/>
+        <w:rPr>
+          <w:rFonts w:ascii="Times New Roman" w:eastAsia="Times New Roman" w:hAnsi="Times New Roman" w:cs="Times New Roman"/>
+          <w:sz w:val="24"/>
+          <w:szCs w:val="24"/>
+          <w:lang w:eastAsia="ru-RU"/>
+        </w:rPr>
+      </w:pPr>
+      <w:r>
+        <w:rPr>
+          <w:rFonts w:ascii="Times New Roman" w:eastAsia="Times New Roman" w:hAnsi="Times New Roman" w:cs="Times New Roman"/>
+          <w:sz w:val="24"/>
+          <w:szCs w:val="24"/>
+          <w:lang w:eastAsia="ru-RU"/>
+        </w:rPr>
+        <w:t>Создание заказа на основе текущей корзины.</w:t>
+      </w:r>
+      <w:r>
+        <w:rPr>
+          <w:rFonts w:ascii="Times New Roman" w:eastAsia="Times New Roman" w:hAnsi="Times New Roman" w:cs="Times New Roman"/>
+          <w:sz w:val="24"/>
+          <w:szCs w:val="24"/>
+          <w:lang w:eastAsia="ru-RU"/>
+        </w:rPr>
+        <w:t xml:space="preserve"> +</w:t>
+      </w:r>
+    </w:p>
+    <w:p>
+      <w:pPr>
+        <w:numPr>
+          <w:ilvl w:val="0"/>
+          <w:numId w:val="5"/>
+        </w:numPr>
+        <w:spacing w:before="100" w:beforeAutospacing="1" w:after="100" w:afterAutospacing="1" w:line="240" w:lineRule="auto"/>
+        <w:rPr>
+          <w:rFonts w:ascii="Times New Roman" w:eastAsia="Times New Roman" w:hAnsi="Times New Roman" w:cs="Times New Roman"/>
+          <w:sz w:val="24"/>
+          <w:szCs w:val="24"/>
+          <w:lang w:eastAsia="ru-RU"/>
+        </w:rPr>
+      </w:pPr>
+      <w:r>
+        <w:rPr>
+          <w:rFonts w:ascii="Times New Roman" w:eastAsia="Times New Roman" w:hAnsi="Times New Roman" w:cs="Times New Roman"/>
+          <w:sz w:val="24"/>
+          <w:szCs w:val="24"/>
+          <w:lang w:eastAsia="ru-RU"/>
+        </w:rPr>
+        <w:t>Автоматический расчёт общей суммы заказа.</w:t>
+      </w:r>
+      <w:r>
+        <w:rPr>
+          <w:rFonts w:ascii="Times New Roman" w:eastAsia="Times New Roman" w:hAnsi="Times New Roman" w:cs="Times New Roman"/>
+          <w:sz w:val="24"/>
+          <w:szCs w:val="24"/>
+          <w:lang w:eastAsia="ru-RU"/>
+        </w:rPr>
+        <w:t xml:space="preserve"> +</w:t>
+      </w:r>
+    </w:p>
+    <w:p>
+      <w:pPr>
+        <w:numPr>
+          <w:ilvl w:val="0"/>
+          <w:numId w:val="5"/>
+        </w:numPr>
+        <w:spacing w:before="100" w:beforeAutospacing="1" w:after="100" w:afterAutospacing="1" w:line="240" w:lineRule="auto"/>
+        <w:rPr>
+          <w:rFonts w:ascii="Times New Roman" w:eastAsia="Times New Roman" w:hAnsi="Times New Roman" w:cs="Times New Roman"/>
+          <w:sz w:val="24"/>
+          <w:szCs w:val="24"/>
+          <w:lang w:eastAsia="ru-RU"/>
+        </w:rPr>
+      </w:pPr>
+      <w:r>
+        <w:rPr>
+          <w:rFonts w:ascii="Times New Roman" w:eastAsia="Times New Roman" w:hAnsi="Times New Roman" w:cs="Times New Roman"/>
+          <w:sz w:val="24"/>
+          <w:szCs w:val="24"/>
+          <w:lang w:eastAsia="ru-RU"/>
+        </w:rPr>
+        <w:t>Сохранение количества товаров в заказе и общей стоимости.</w:t>
+      </w:r>
+      <w:r>
+        <w:rPr>
+          <w:rFonts w:ascii="Times New Roman" w:eastAsia="Times New Roman" w:hAnsi="Times New Roman" w:cs="Times New Roman"/>
+          <w:sz w:val="24"/>
+          <w:szCs w:val="24"/>
+          <w:lang w:eastAsia="ru-RU"/>
+        </w:rPr>
+        <w:t xml:space="preserve"> +</w:t>
+      </w:r>
+    </w:p>
+    <w:p>
+      <w:pPr>
+        <w:numPr>
+          <w:ilvl w:val="0"/>
+          <w:numId w:val="5"/>
+        </w:numPr>
+        <w:spacing w:before="100" w:beforeAutospacing="1" w:after="100" w:afterAutospacing="1" w:line="240" w:lineRule="auto"/>
+        <w:rPr>
+          <w:rFonts w:ascii="Times New Roman" w:eastAsia="Times New Roman" w:hAnsi="Times New Roman" w:cs="Times New Roman"/>
+          <w:sz w:val="24"/>
+          <w:szCs w:val="24"/>
+          <w:lang w:eastAsia="ru-RU"/>
+        </w:rPr>
+      </w:pPr>
+      <w:r>
+        <w:rPr>
+          <w:rFonts w:ascii="Times New Roman" w:eastAsia="Times New Roman" w:hAnsi="Times New Roman" w:cs="Times New Roman"/>
+          <w:sz w:val="24"/>
+          <w:szCs w:val="24"/>
+          <w:lang w:eastAsia="ru-RU"/>
+        </w:rPr>
+        <w:t>Присвоение заказа пользователю.</w:t>
+      </w:r>
+      <w:r>
+        <w:rPr>
+          <w:rFonts w:ascii="Times New Roman" w:eastAsia="Times New Roman" w:hAnsi="Times New Roman" w:cs="Times New Roman"/>
+          <w:sz w:val="24"/>
+          <w:szCs w:val="24"/>
+          <w:lang w:eastAsia="ru-RU"/>
+        </w:rPr>
+        <w:t xml:space="preserve"> +</w:t>
+      </w:r>
+    </w:p>
+    <w:p>
+      <w:pPr>
+        <w:numPr>
+          <w:ilvl w:val="0"/>
+          <w:numId w:val="5"/>
+        </w:numPr>
+        <w:spacing w:before="100" w:beforeAutospacing="1" w:after="100" w:afterAutospacing="1" w:line="240" w:lineRule="auto"/>
+        <w:rPr>
+          <w:rFonts w:ascii="Times New Roman" w:eastAsia="Times New Roman" w:hAnsi="Times New Roman" w:cs="Times New Roman"/>
+          <w:sz w:val="24"/>
+          <w:szCs w:val="24"/>
+          <w:lang w:eastAsia="ru-RU"/>
+        </w:rPr>
+      </w:pPr>
+      <w:r>
+        <w:rPr>
+          <w:rFonts w:ascii="Times New Roman" w:eastAsia="Times New Roman" w:hAnsi="Times New Roman" w:cs="Times New Roman"/>
+          <w:sz w:val="24"/>
+          <w:szCs w:val="24"/>
+          <w:lang w:eastAsia="ru-RU"/>
+        </w:rPr>
+        <w:t>Автоматическое уменьшение количества товара на складе после оформлени</w:t>
+      </w:r>
+      <w:r>
+        <w:rPr>
+          <w:rFonts w:ascii="Times New Roman" w:eastAsia="Times New Roman" w:hAnsi="Times New Roman" w:cs="Times New Roman"/>
+          <w:sz w:val="24"/>
+          <w:szCs w:val="24"/>
+          <w:lang w:eastAsia="ru-RU"/>
+        </w:rPr>
+        <w:t>я.+</w:t>
+      </w:r>
+    </w:p>
+    <w:p>
+      <w:pPr>
+        <w:numPr>
+          <w:ilvl w:val="0"/>
+          <w:numId w:val="5"/>
+        </w:numPr>
+        <w:spacing w:before="100" w:beforeAutospacing="1" w:after="100" w:afterAutospacing="1" w:line="240" w:lineRule="auto"/>
+        <w:rPr>
+          <w:rFonts w:ascii="Times New Roman" w:eastAsia="Times New Roman" w:hAnsi="Times New Roman" w:cs="Times New Roman"/>
+          <w:sz w:val="24"/>
+          <w:szCs w:val="24"/>
+          <w:lang w:eastAsia="ru-RU"/>
+        </w:rPr>
+      </w:pPr>
+      <w:r>
+        <w:rPr>
+          <w:rFonts w:ascii="Times New Roman" w:eastAsia="Times New Roman" w:hAnsi="Times New Roman" w:cs="Times New Roman"/>
+          <w:sz w:val="24"/>
+          <w:szCs w:val="24"/>
+          <w:lang w:eastAsia="ru-RU"/>
+        </w:rPr>
+        <w:t>Отслеживание статусов заказа (например: создан, оплачен, в пути, завершён, отменён).</w:t>
+      </w:r>
+      <w:r>
+        <w:rPr>
+          <w:rFonts w:ascii="Times New Roman" w:eastAsia="Times New Roman" w:hAnsi="Times New Roman" w:cs="Times New Roman"/>
+          <w:sz w:val="24"/>
+          <w:szCs w:val="24"/>
+          <w:lang w:eastAsia="ru-RU"/>
+        </w:rPr>
+        <w:t>+</w:t>
+      </w:r>
+    </w:p>
+    <w:p>
+      <w:pPr>
+        <w:numPr>
+          <w:ilvl w:val="0"/>
+          <w:numId w:val="5"/>
+        </w:numPr>
+        <w:spacing w:before="100" w:beforeAutospacing="1" w:after="100" w:afterAutospacing="1" w:line="240" w:lineRule="auto"/>
+        <w:rPr>
+          <w:rFonts w:ascii="Times New Roman" w:eastAsia="Times New Roman" w:hAnsi="Times New Roman" w:cs="Times New Roman"/>
+          <w:sz w:val="24"/>
+          <w:szCs w:val="24"/>
+          <w:lang w:eastAsia="ru-RU"/>
+        </w:rPr>
+      </w:pPr>
+      <w:r>
+        <w:rPr>
+          <w:rFonts w:ascii="Times New Roman" w:eastAsia="Times New Roman" w:hAnsi="Times New Roman" w:cs="Times New Roman"/>
+          <w:sz w:val="24"/>
+          <w:szCs w:val="24"/>
+          <w:lang w:eastAsia="ru-RU"/>
+        </w:rPr>
+        <w:t>Возможность отмены заказа пользователем, если заказ ещё не перешёл в обработку.</w:t>
+      </w:r>
+      <w:r>
+        <w:rPr>
+          <w:rFonts w:ascii="Times New Roman" w:eastAsia="Times New Roman" w:hAnsi="Times New Roman" w:cs="Times New Roman"/>
+          <w:sz w:val="24"/>
+          <w:szCs w:val="24"/>
+          <w:lang w:eastAsia="ru-RU"/>
+        </w:rPr>
+        <w:t>-</w:t>
+      </w:r>
+    </w:p>
+    <w:p>
+      <w:pPr>
+        <w:numPr>
+          <w:ilvl w:val="0"/>
+          <w:numId w:val="5"/>
+        </w:numPr>
+        <w:spacing w:before="100" w:beforeAutospacing="1" w:after="100" w:afterAutospacing="1" w:line="240" w:lineRule="auto"/>
+        <w:rPr>
+          <w:rFonts w:ascii="Times New Roman" w:eastAsia="Times New Roman" w:hAnsi="Times New Roman" w:cs="Times New Roman"/>
+          <w:sz w:val="24"/>
+          <w:szCs w:val="24"/>
+          <w:lang w:eastAsia="ru-RU"/>
+        </w:rPr>
+      </w:pPr>
+      <w:r>
+        <w:rPr>
+          <w:rFonts w:ascii="Times New Roman" w:eastAsia="Times New Roman" w:hAnsi="Times New Roman" w:cs="Times New Roman"/>
+          <w:sz w:val="24"/>
+          <w:szCs w:val="24"/>
+          <w:lang w:eastAsia="ru-RU"/>
+        </w:rPr>
+        <w:t>Изменение статусов заказа администратором (например, перевод в «отправлен»).</w:t>
+      </w:r>
+    </w:p>
+    <w:p>
+      <w:pPr>
+        <w:numPr>
+          <w:ilvl w:val="0"/>
+          <w:numId w:val="5"/>
+        </w:numPr>
+        <w:spacing w:before="100" w:beforeAutospacing="1" w:after="100" w:afterAutospacing="1" w:line="240" w:lineRule="auto"/>
+        <w:rPr>
+          <w:rFonts w:ascii="Times New Roman" w:eastAsia="Times New Roman" w:hAnsi="Times New Roman" w:cs="Times New Roman"/>
+          <w:sz w:val="24"/>
+          <w:szCs w:val="24"/>
+          <w:lang w:eastAsia="ru-RU"/>
+        </w:rPr>
+      </w:pPr>
+      <w:r>
+        <w:rPr>
+          <w:rFonts w:ascii="Times New Roman" w:eastAsia="Times New Roman" w:hAnsi="Times New Roman" w:cs="Times New Roman"/>
+          <w:sz w:val="24"/>
+          <w:szCs w:val="24"/>
+          <w:lang w:eastAsia="ru-RU"/>
+        </w:rPr>
+        <w:t>Просмотр истории заказов пользователем.</w:t>
+      </w:r>
+      <w:r>
+        <w:rPr>
+          <w:rFonts w:ascii="Times New Roman" w:eastAsia="Times New Roman" w:hAnsi="Times New Roman" w:cs="Times New Roman"/>
+          <w:sz w:val="24"/>
+          <w:szCs w:val="24"/>
+          <w:lang w:eastAsia="ru-RU"/>
+        </w:rPr>
+        <w:t>+</w:t>
+      </w:r>
+    </w:p>
+    <w:p>
+      <w:pPr>
+        <w:numPr>
+          <w:ilvl w:val="0"/>
+          <w:numId w:val="5"/>
+        </w:numPr>
+        <w:spacing w:before="100" w:beforeAutospacing="1" w:after="100" w:afterAutospacing="1" w:line="240" w:lineRule="auto"/>
+        <w:rPr>
+          <w:rFonts w:ascii="Times New Roman" w:eastAsia="Times New Roman" w:hAnsi="Times New Roman" w:cs="Times New Roman"/>
+          <w:sz w:val="24"/>
+          <w:szCs w:val="24"/>
+          <w:lang w:eastAsia="ru-RU"/>
+        </w:rPr>
+      </w:pPr>
+      <w:r>
+        <w:rPr>
+          <w:rFonts w:ascii="Times New Roman" w:eastAsia="Times New Roman" w:hAnsi="Times New Roman" w:cs="Times New Roman"/>
+          <w:sz w:val="24"/>
+          <w:szCs w:val="24"/>
+          <w:lang w:eastAsia="ru-RU"/>
+        </w:rPr>
+        <w:t>Просмотр всех заказов администратором с фильтрацией по статусу и пользователю.</w:t>
+      </w:r>
+    </w:p>
+    <w:p>
+      <w:pPr>
+        <w:spacing w:after="0" w:line="240" w:lineRule="auto"/>
+        <w:rPr>
+          <w:rFonts w:ascii="Times New Roman" w:eastAsia="Times New Roman" w:hAnsi="Times New Roman" w:cs="Times New Roman"/>
+          <w:sz w:val="24"/>
+          <w:szCs w:val="24"/>
+          <w:lang w:eastAsia="ru-RU"/>
+        </w:rPr>
+      </w:pPr>
+      <w:r>
+        <w:rPr>
+          <w:rFonts w:ascii="Times New Roman" w:eastAsia="Times New Roman" w:hAnsi="Times New Roman" w:cs="Times New Roman"/>
+          <w:sz w:val="24"/>
+          <w:szCs w:val="24"/>
+          <w:lang w:eastAsia="ru-RU"/>
+        </w:rPr>
+        <w:pict w14:anchorId="50C99AD3">
+          <v:rect id="_x0000_i1029" style="width:0;height:1.5pt" o:hralign="center" o:hrstd="t" o:hr="t" fillcolor="#a0a0a0" stroked="f"/>
+        </w:pict>
+      </w:r>
+    </w:p>
+    <w:p>
+      <w:pPr>
+        <w:spacing w:before="100" w:beforeAutospacing="1" w:after="100" w:afterAutospacing="1" w:line="240" w:lineRule="auto"/>
         <w:outlineLvl w:val="1"/>
         <w:rPr>
           <w:rFonts w:ascii="Times New Roman" w:eastAsia="Times New Roman" w:hAnsi="Times New Roman" w:cs="Times New Roman"/>
@@ -1203,7 +1557,193 @@
           <w:szCs w:val="36"/>
           <w:lang w:eastAsia="ru-RU"/>
         </w:rPr>
-        <w:t>1. После заказа уменьшать кол-во на складе.</w:t>
+        <w:t>6. Отзывы</w:t>
+      </w:r>
+    </w:p>
+    <w:p>
+      <w:pPr>
+        <w:spacing w:before="100" w:beforeAutospacing="1" w:after="100" w:afterAutospacing="1" w:line="240" w:lineRule="auto"/>
+        <w:rPr>
+          <w:rFonts w:ascii="Times New Roman" w:eastAsia="Times New Roman" w:hAnsi="Times New Roman" w:cs="Times New Roman"/>
+          <w:sz w:val="24"/>
+          <w:szCs w:val="24"/>
+          <w:lang w:eastAsia="ru-RU"/>
+        </w:rPr>
+      </w:pPr>
+      <w:r>
+        <w:rPr>
+          <w:rFonts w:ascii="Times New Roman" w:eastAsia="Times New Roman" w:hAnsi="Times New Roman" w:cs="Times New Roman"/>
+          <w:sz w:val="24"/>
+          <w:szCs w:val="24"/>
+          <w:lang w:eastAsia="ru-RU"/>
+        </w:rPr>
+        <w:t>Покупатели могут оставлять отзывы о товарах:</w:t>
+      </w:r>
+    </w:p>
+    <w:p>
+      <w:pPr>
+        <w:numPr>
+          <w:ilvl w:val="0"/>
+          <w:numId w:val="6"/>
+        </w:numPr>
+        <w:spacing w:before="100" w:beforeAutospacing="1" w:after="100" w:afterAutospacing="1" w:line="240" w:lineRule="auto"/>
+        <w:rPr>
+          <w:rFonts w:ascii="Times New Roman" w:eastAsia="Times New Roman" w:hAnsi="Times New Roman" w:cs="Times New Roman"/>
+          <w:sz w:val="24"/>
+          <w:szCs w:val="24"/>
+          <w:lang w:eastAsia="ru-RU"/>
+        </w:rPr>
+      </w:pPr>
+      <w:r>
+        <w:rPr>
+          <w:rFonts w:ascii="Times New Roman" w:eastAsia="Times New Roman" w:hAnsi="Times New Roman" w:cs="Times New Roman"/>
+          <w:sz w:val="24"/>
+          <w:szCs w:val="24"/>
+          <w:lang w:eastAsia="ru-RU"/>
+        </w:rPr>
+        <w:t>Добавление текстового отзыва к товару.</w:t>
+      </w:r>
+    </w:p>
+    <w:p>
+      <w:pPr>
+        <w:numPr>
+          <w:ilvl w:val="0"/>
+          <w:numId w:val="6"/>
+        </w:numPr>
+        <w:spacing w:before="100" w:beforeAutospacing="1" w:after="100" w:afterAutospacing="1" w:line="240" w:lineRule="auto"/>
+        <w:rPr>
+          <w:rFonts w:ascii="Times New Roman" w:eastAsia="Times New Roman" w:hAnsi="Times New Roman" w:cs="Times New Roman"/>
+          <w:sz w:val="24"/>
+          <w:szCs w:val="24"/>
+          <w:lang w:eastAsia="ru-RU"/>
+        </w:rPr>
+      </w:pPr>
+      <w:r>
+        <w:rPr>
+          <w:rFonts w:ascii="Times New Roman" w:eastAsia="Times New Roman" w:hAnsi="Times New Roman" w:cs="Times New Roman"/>
+          <w:sz w:val="24"/>
+          <w:szCs w:val="24"/>
+          <w:lang w:eastAsia="ru-RU"/>
+        </w:rPr>
+        <w:t>Указание рейтинга (например, от 1 до 5).</w:t>
+      </w:r>
+    </w:p>
+    <w:p>
+      <w:pPr>
+        <w:numPr>
+          <w:ilvl w:val="0"/>
+          <w:numId w:val="6"/>
+        </w:numPr>
+        <w:spacing w:before="100" w:beforeAutospacing="1" w:after="100" w:afterAutospacing="1" w:line="240" w:lineRule="auto"/>
+        <w:rPr>
+          <w:rFonts w:ascii="Times New Roman" w:eastAsia="Times New Roman" w:hAnsi="Times New Roman" w:cs="Times New Roman"/>
+          <w:sz w:val="24"/>
+          <w:szCs w:val="24"/>
+          <w:lang w:eastAsia="ru-RU"/>
+        </w:rPr>
+      </w:pPr>
+      <w:r>
+        <w:rPr>
+          <w:rFonts w:ascii="Times New Roman" w:eastAsia="Times New Roman" w:hAnsi="Times New Roman" w:cs="Times New Roman"/>
+          <w:sz w:val="24"/>
+          <w:szCs w:val="24"/>
+          <w:lang w:eastAsia="ru-RU"/>
+        </w:rPr>
+        <w:t>Возможность прикрепить ссылку на изображение или файл.</w:t>
+      </w:r>
+    </w:p>
+    <w:p>
+      <w:pPr>
+        <w:numPr>
+          <w:ilvl w:val="0"/>
+          <w:numId w:val="6"/>
+        </w:numPr>
+        <w:spacing w:before="100" w:beforeAutospacing="1" w:after="100" w:afterAutospacing="1" w:line="240" w:lineRule="auto"/>
+        <w:rPr>
+          <w:rFonts w:ascii="Times New Roman" w:eastAsia="Times New Roman" w:hAnsi="Times New Roman" w:cs="Times New Roman"/>
+          <w:sz w:val="24"/>
+          <w:szCs w:val="24"/>
+          <w:lang w:eastAsia="ru-RU"/>
+        </w:rPr>
+      </w:pPr>
+      <w:r>
+        <w:rPr>
+          <w:rFonts w:ascii="Times New Roman" w:eastAsia="Times New Roman" w:hAnsi="Times New Roman" w:cs="Times New Roman"/>
+          <w:sz w:val="24"/>
+          <w:szCs w:val="24"/>
+          <w:lang w:eastAsia="ru-RU"/>
+        </w:rPr>
+        <w:t>Отображение всех отзывов по товару с возможностью подсчитать средний рейтинг.</w:t>
+      </w:r>
+    </w:p>
+    <w:p>
+      <w:pPr>
+        <w:numPr>
+          <w:ilvl w:val="0"/>
+          <w:numId w:val="6"/>
+        </w:numPr>
+        <w:spacing w:before="100" w:beforeAutospacing="1" w:after="100" w:afterAutospacing="1" w:line="240" w:lineRule="auto"/>
+        <w:rPr>
+          <w:rFonts w:ascii="Times New Roman" w:eastAsia="Times New Roman" w:hAnsi="Times New Roman" w:cs="Times New Roman"/>
+          <w:sz w:val="24"/>
+          <w:szCs w:val="24"/>
+          <w:lang w:eastAsia="ru-RU"/>
+        </w:rPr>
+      </w:pPr>
+      <w:r>
+        <w:rPr>
+          <w:rFonts w:ascii="Times New Roman" w:eastAsia="Times New Roman" w:hAnsi="Times New Roman" w:cs="Times New Roman"/>
+          <w:sz w:val="24"/>
+          <w:szCs w:val="24"/>
+          <w:lang w:eastAsia="ru-RU"/>
+        </w:rPr>
+        <w:t>Удаление собственного отзыва пользователем.</w:t>
+      </w:r>
+    </w:p>
+    <w:p>
+      <w:pPr>
+        <w:numPr>
+          <w:ilvl w:val="0"/>
+          <w:numId w:val="6"/>
+        </w:numPr>
+        <w:spacing w:before="100" w:beforeAutospacing="1" w:after="100" w:afterAutospacing="1" w:line="240" w:lineRule="auto"/>
+        <w:rPr>
+          <w:rFonts w:ascii="Times New Roman" w:eastAsia="Times New Roman" w:hAnsi="Times New Roman" w:cs="Times New Roman"/>
+          <w:sz w:val="24"/>
+          <w:szCs w:val="24"/>
+          <w:lang w:eastAsia="ru-RU"/>
+        </w:rPr>
+      </w:pPr>
+      <w:r>
+        <w:rPr>
+          <w:rFonts w:ascii="Times New Roman" w:eastAsia="Times New Roman" w:hAnsi="Times New Roman" w:cs="Times New Roman"/>
+          <w:sz w:val="24"/>
+          <w:szCs w:val="24"/>
+          <w:lang w:eastAsia="ru-RU"/>
+        </w:rPr>
+        <w:t>Удаление отзывов администратором при нарушении правил.</w:t>
+      </w:r>
+    </w:p>
+    <w:p>
+      <w:pPr>
+        <w:spacing w:after="0" w:line="240" w:lineRule="auto"/>
+        <w:rPr>
+          <w:rFonts w:ascii="Times New Roman" w:eastAsia="Times New Roman" w:hAnsi="Times New Roman" w:cs="Times New Roman"/>
+          <w:sz w:val="24"/>
+          <w:szCs w:val="24"/>
+          <w:lang w:eastAsia="ru-RU"/>
+        </w:rPr>
+      </w:pPr>
+      <w:r>
+        <w:rPr>
+          <w:rFonts w:ascii="Times New Roman" w:eastAsia="Times New Roman" w:hAnsi="Times New Roman" w:cs="Times New Roman"/>
+          <w:sz w:val="24"/>
+          <w:szCs w:val="24"/>
+          <w:lang w:eastAsia="ru-RU"/>
+        </w:rPr>
+        <w:pict w14:anchorId="6145767A">
+          <v:rect id="_x0000_i1030" style="width:0;height:1.5pt" o:hralign="center" o:hrstd="t" o:hr="t" fillcolor="#a0a0a0" stroked="f"/>
+        </w:pict>
       </w:r>
     </w:p>
     <w:p>
@@ -1228,483 +1768,16 @@
           <w:szCs w:val="36"/>
           <w:lang w:eastAsia="ru-RU"/>
         </w:rPr>
-        <w:t>2. Разобраться с циклическим импортом</w:t>
-      </w:r>
-    </w:p>
-    <w:p>
-      <w:pPr>
-        <w:spacing w:before="100" w:beforeAutospacing="1" w:after="100" w:afterAutospacing="1" w:line="240" w:lineRule="auto"/>
-        <w:rPr>
-          <w:rFonts w:ascii="Times New Roman" w:eastAsia="Times New Roman" w:hAnsi="Times New Roman" w:cs="Times New Roman"/>
-          <w:sz w:val="24"/>
-          <w:szCs w:val="24"/>
-          <w:lang w:eastAsia="ru-RU"/>
-        </w:rPr>
-      </w:pPr>
-      <w:r>
-        <w:rPr>
-          <w:rFonts w:ascii="Times New Roman" w:eastAsia="Times New Roman" w:hAnsi="Times New Roman" w:cs="Times New Roman"/>
-          <w:sz w:val="24"/>
-          <w:szCs w:val="24"/>
-          <w:lang w:eastAsia="ru-RU"/>
-        </w:rPr>
-        <w:t>После подтверждения содержимого корзины пользователь может оформить заказ:</w:t>
-      </w:r>
-    </w:p>
-    <w:p>
-      <w:pPr>
-        <w:numPr>
-          <w:ilvl w:val="0"/>
-          <w:numId w:val="5"/>
-        </w:numPr>
-        <w:spacing w:before="100" w:beforeAutospacing="1" w:after="100" w:afterAutospacing="1" w:line="240" w:lineRule="auto"/>
-        <w:rPr>
-          <w:rFonts w:ascii="Times New Roman" w:eastAsia="Times New Roman" w:hAnsi="Times New Roman" w:cs="Times New Roman"/>
-          <w:sz w:val="24"/>
-          <w:szCs w:val="24"/>
-          <w:lang w:eastAsia="ru-RU"/>
-        </w:rPr>
-      </w:pPr>
-      <w:r>
-        <w:rPr>
-          <w:rFonts w:ascii="Times New Roman" w:eastAsia="Times New Roman" w:hAnsi="Times New Roman" w:cs="Times New Roman"/>
-          <w:sz w:val="24"/>
-          <w:szCs w:val="24"/>
-          <w:lang w:eastAsia="ru-RU"/>
-        </w:rPr>
-        <w:t>Создание заказа на основе текущей корзины.</w:t>
-      </w:r>
-    </w:p>
-    <w:p>
-      <w:pPr>
-        <w:numPr>
-          <w:ilvl w:val="0"/>
-          <w:numId w:val="5"/>
-        </w:numPr>
-        <w:spacing w:before="100" w:beforeAutospacing="1" w:after="100" w:afterAutospacing="1" w:line="240" w:lineRule="auto"/>
-        <w:rPr>
-          <w:rFonts w:ascii="Times New Roman" w:eastAsia="Times New Roman" w:hAnsi="Times New Roman" w:cs="Times New Roman"/>
-          <w:sz w:val="24"/>
-          <w:szCs w:val="24"/>
-          <w:lang w:eastAsia="ru-RU"/>
-        </w:rPr>
-      </w:pPr>
-      <w:r>
-        <w:rPr>
-          <w:rFonts w:ascii="Times New Roman" w:eastAsia="Times New Roman" w:hAnsi="Times New Roman" w:cs="Times New Roman"/>
-          <w:sz w:val="24"/>
-          <w:szCs w:val="24"/>
-          <w:lang w:eastAsia="ru-RU"/>
-        </w:rPr>
-        <w:t>Автоматический расчёт общей суммы заказа.</w:t>
-      </w:r>
-    </w:p>
-    <w:p>
-      <w:pPr>
-        <w:numPr>
-          <w:ilvl w:val="0"/>
-          <w:numId w:val="5"/>
-        </w:numPr>
-        <w:spacing w:before="100" w:beforeAutospacing="1" w:after="100" w:afterAutospacing="1" w:line="240" w:lineRule="auto"/>
-        <w:rPr>
-          <w:rFonts w:ascii="Times New Roman" w:eastAsia="Times New Roman" w:hAnsi="Times New Roman" w:cs="Times New Roman"/>
-          <w:sz w:val="24"/>
-          <w:szCs w:val="24"/>
-          <w:lang w:eastAsia="ru-RU"/>
-        </w:rPr>
-      </w:pPr>
-      <w:r>
-        <w:rPr>
-          <w:rFonts w:ascii="Times New Roman" w:eastAsia="Times New Roman" w:hAnsi="Times New Roman" w:cs="Times New Roman"/>
-          <w:sz w:val="24"/>
-          <w:szCs w:val="24"/>
-          <w:lang w:eastAsia="ru-RU"/>
-        </w:rPr>
-        <w:t>Сохранение количества товаров в заказе и общей стоимости.</w:t>
-      </w:r>
-    </w:p>
-    <w:p>
-      <w:pPr>
-        <w:numPr>
-          <w:ilvl w:val="0"/>
-          <w:numId w:val="5"/>
-        </w:numPr>
-        <w:spacing w:before="100" w:beforeAutospacing="1" w:after="100" w:afterAutospacing="1" w:line="240" w:lineRule="auto"/>
-        <w:rPr>
-          <w:rFonts w:ascii="Times New Roman" w:eastAsia="Times New Roman" w:hAnsi="Times New Roman" w:cs="Times New Roman"/>
-          <w:sz w:val="24"/>
-          <w:szCs w:val="24"/>
-          <w:lang w:eastAsia="ru-RU"/>
-        </w:rPr>
-      </w:pPr>
-      <w:r>
-        <w:rPr>
-          <w:rFonts w:ascii="Times New Roman" w:eastAsia="Times New Roman" w:hAnsi="Times New Roman" w:cs="Times New Roman"/>
-          <w:sz w:val="24"/>
-          <w:szCs w:val="24"/>
-          <w:lang w:eastAsia="ru-RU"/>
-        </w:rPr>
-        <w:t>Присвоение заказа пользователю.</w:t>
-      </w:r>
-    </w:p>
-    <w:p>
-      <w:pPr>
-        <w:numPr>
-          <w:ilvl w:val="0"/>
-          <w:numId w:val="5"/>
-        </w:numPr>
-        <w:spacing w:before="100" w:beforeAutospacing="1" w:after="100" w:afterAutospacing="1" w:line="240" w:lineRule="auto"/>
-        <w:rPr>
-          <w:rFonts w:ascii="Times New Roman" w:eastAsia="Times New Roman" w:hAnsi="Times New Roman" w:cs="Times New Roman"/>
-          <w:sz w:val="24"/>
-          <w:szCs w:val="24"/>
-          <w:lang w:eastAsia="ru-RU"/>
-        </w:rPr>
-      </w:pPr>
-      <w:r>
-        <w:rPr>
-          <w:rFonts w:ascii="Times New Roman" w:eastAsia="Times New Roman" w:hAnsi="Times New Roman" w:cs="Times New Roman"/>
-          <w:sz w:val="24"/>
-          <w:szCs w:val="24"/>
-          <w:lang w:eastAsia="ru-RU"/>
-        </w:rPr>
-        <w:t>Автоматическое уменьшение количества товара на складе после оформления.</w:t>
-      </w:r>
-    </w:p>
-    <w:p>
-      <w:pPr>
-        <w:numPr>
-          <w:ilvl w:val="0"/>
-          <w:numId w:val="5"/>
-        </w:numPr>
-        <w:spacing w:before="100" w:beforeAutospacing="1" w:after="100" w:afterAutospacing="1" w:line="240" w:lineRule="auto"/>
-        <w:rPr>
-          <w:rFonts w:ascii="Times New Roman" w:eastAsia="Times New Roman" w:hAnsi="Times New Roman" w:cs="Times New Roman"/>
-          <w:sz w:val="24"/>
-          <w:szCs w:val="24"/>
-          <w:lang w:eastAsia="ru-RU"/>
-        </w:rPr>
-      </w:pPr>
-      <w:r>
-        <w:rPr>
-          <w:rFonts w:ascii="Times New Roman" w:eastAsia="Times New Roman" w:hAnsi="Times New Roman" w:cs="Times New Roman"/>
-          <w:sz w:val="24"/>
-          <w:szCs w:val="24"/>
-          <w:lang w:eastAsia="ru-RU"/>
-        </w:rPr>
-        <w:t>Отслеживание статусов заказа (например: создан, оплачен, в пути, завершён, отменён).</w:t>
-      </w:r>
-    </w:p>
-    <w:p>
-      <w:pPr>
-        <w:numPr>
-          <w:ilvl w:val="0"/>
-          <w:numId w:val="5"/>
-        </w:numPr>
-        <w:spacing w:before="100" w:beforeAutospacing="1" w:after="100" w:afterAutospacing="1" w:line="240" w:lineRule="auto"/>
-        <w:rPr>
-          <w:rFonts w:ascii="Times New Roman" w:eastAsia="Times New Roman" w:hAnsi="Times New Roman" w:cs="Times New Roman"/>
-          <w:sz w:val="24"/>
-          <w:szCs w:val="24"/>
-          <w:lang w:eastAsia="ru-RU"/>
-        </w:rPr>
-      </w:pPr>
-      <w:r>
-        <w:rPr>
-          <w:rFonts w:ascii="Times New Roman" w:eastAsia="Times New Roman" w:hAnsi="Times New Roman" w:cs="Times New Roman"/>
-          <w:sz w:val="24"/>
-          <w:szCs w:val="24"/>
-          <w:lang w:eastAsia="ru-RU"/>
-        </w:rPr>
-        <w:t>Возможность отмены заказа пользователем, если заказ ещё не перешёл в обработку.</w:t>
-      </w:r>
-    </w:p>
-    <w:p>
-      <w:pPr>
-        <w:numPr>
-          <w:ilvl w:val="0"/>
-          <w:numId w:val="5"/>
-        </w:numPr>
-        <w:spacing w:before="100" w:beforeAutospacing="1" w:after="100" w:afterAutospacing="1" w:line="240" w:lineRule="auto"/>
-        <w:rPr>
-          <w:rFonts w:ascii="Times New Roman" w:eastAsia="Times New Roman" w:hAnsi="Times New Roman" w:cs="Times New Roman"/>
-          <w:sz w:val="24"/>
-          <w:szCs w:val="24"/>
-          <w:lang w:eastAsia="ru-RU"/>
-        </w:rPr>
-      </w:pPr>
-      <w:r>
-        <w:rPr>
-          <w:rFonts w:ascii="Times New Roman" w:eastAsia="Times New Roman" w:hAnsi="Times New Roman" w:cs="Times New Roman"/>
-          <w:sz w:val="24"/>
-          <w:szCs w:val="24"/>
-          <w:lang w:eastAsia="ru-RU"/>
-        </w:rPr>
-        <w:t>Изменение статусов заказа администратором (например, перевод в «отправлен»).</w:t>
-      </w:r>
-    </w:p>
-    <w:p>
-      <w:pPr>
-        <w:numPr>
-          <w:ilvl w:val="0"/>
-          <w:numId w:val="5"/>
-        </w:numPr>
-        <w:spacing w:before="100" w:beforeAutospacing="1" w:after="100" w:afterAutospacing="1" w:line="240" w:lineRule="auto"/>
-        <w:rPr>
-          <w:rFonts w:ascii="Times New Roman" w:eastAsia="Times New Roman" w:hAnsi="Times New Roman" w:cs="Times New Roman"/>
-          <w:sz w:val="24"/>
-          <w:szCs w:val="24"/>
-          <w:lang w:eastAsia="ru-RU"/>
-        </w:rPr>
-      </w:pPr>
-      <w:r>
-        <w:rPr>
-          <w:rFonts w:ascii="Times New Roman" w:eastAsia="Times New Roman" w:hAnsi="Times New Roman" w:cs="Times New Roman"/>
-          <w:sz w:val="24"/>
-          <w:szCs w:val="24"/>
-          <w:lang w:eastAsia="ru-RU"/>
-        </w:rPr>
-        <w:t>Просмотр истории заказов пользователем.</w:t>
-      </w:r>
-    </w:p>
-    <w:p>
-      <w:pPr>
-        <w:numPr>
-          <w:ilvl w:val="0"/>
-          <w:numId w:val="5"/>
-        </w:numPr>
-        <w:spacing w:before="100" w:beforeAutospacing="1" w:after="100" w:afterAutospacing="1" w:line="240" w:lineRule="auto"/>
-        <w:rPr>
-          <w:rFonts w:ascii="Times New Roman" w:eastAsia="Times New Roman" w:hAnsi="Times New Roman" w:cs="Times New Roman"/>
-          <w:sz w:val="24"/>
-          <w:szCs w:val="24"/>
-          <w:lang w:eastAsia="ru-RU"/>
-        </w:rPr>
-      </w:pPr>
-      <w:r>
-        <w:rPr>
-          <w:rFonts w:ascii="Times New Roman" w:eastAsia="Times New Roman" w:hAnsi="Times New Roman" w:cs="Times New Roman"/>
-          <w:sz w:val="24"/>
-          <w:szCs w:val="24"/>
-          <w:lang w:eastAsia="ru-RU"/>
-        </w:rPr>
-        <w:t>Просмотр всех заказов администратором с фильтрацией по статусу и пользователю.</w:t>
-      </w:r>
-    </w:p>
-    <w:p>
-      <w:pPr>
-        <w:spacing w:after="0" w:line="240" w:lineRule="auto"/>
-        <w:rPr>
-          <w:rFonts w:ascii="Times New Roman" w:eastAsia="Times New Roman" w:hAnsi="Times New Roman" w:cs="Times New Roman"/>
-          <w:sz w:val="24"/>
-          <w:szCs w:val="24"/>
-          <w:lang w:eastAsia="ru-RU"/>
-        </w:rPr>
-      </w:pPr>
-      <w:r>
-        <w:rPr>
-          <w:rFonts w:ascii="Times New Roman" w:eastAsia="Times New Roman" w:hAnsi="Times New Roman" w:cs="Times New Roman"/>
-          <w:sz w:val="24"/>
-          <w:szCs w:val="24"/>
-          <w:lang w:eastAsia="ru-RU"/>
-        </w:rPr>
-        <w:pict w14:anchorId="50C99AD3">
-          <v:rect id="_x0000_i1029" style="width:0;height:1.5pt" o:hralign="center" o:hrstd="t" o:hr="t" fillcolor="#a0a0a0" stroked="f"/>
-        </w:pict>
-      </w:r>
-    </w:p>
-    <w:p>
-      <w:pPr>
-        <w:spacing w:before="100" w:beforeAutospacing="1" w:after="100" w:afterAutospacing="1" w:line="240" w:lineRule="auto"/>
-        <w:outlineLvl w:val="1"/>
-        <w:rPr>
-          <w:rFonts w:ascii="Times New Roman" w:eastAsia="Times New Roman" w:hAnsi="Times New Roman" w:cs="Times New Roman"/>
-          <w:b/>
-          <w:bCs/>
-          <w:sz w:val="36"/>
-          <w:szCs w:val="36"/>
-          <w:lang w:eastAsia="ru-RU"/>
-        </w:rPr>
-      </w:pPr>
-      <w:r>
-        <w:rPr>
-          <w:rFonts w:ascii="Times New Roman" w:eastAsia="Times New Roman" w:hAnsi="Times New Roman" w:cs="Times New Roman"/>
-          <w:b/>
-          <w:bCs/>
-          <w:sz w:val="36"/>
-          <w:szCs w:val="36"/>
-          <w:lang w:eastAsia="ru-RU"/>
-        </w:rPr>
-        <w:t>6. Отзывы</w:t>
-      </w:r>
-    </w:p>
-    <w:p>
-      <w:pPr>
-        <w:spacing w:before="100" w:beforeAutospacing="1" w:after="100" w:afterAutospacing="1" w:line="240" w:lineRule="auto"/>
-        <w:rPr>
-          <w:rFonts w:ascii="Times New Roman" w:eastAsia="Times New Roman" w:hAnsi="Times New Roman" w:cs="Times New Roman"/>
-          <w:sz w:val="24"/>
-          <w:szCs w:val="24"/>
-          <w:lang w:eastAsia="ru-RU"/>
-        </w:rPr>
-      </w:pPr>
-      <w:r>
-        <w:rPr>
-          <w:rFonts w:ascii="Times New Roman" w:eastAsia="Times New Roman" w:hAnsi="Times New Roman" w:cs="Times New Roman"/>
-          <w:sz w:val="24"/>
-          <w:szCs w:val="24"/>
-          <w:lang w:eastAsia="ru-RU"/>
-        </w:rPr>
-        <w:t>Покупатели могут оставлять отзывы о товарах:</w:t>
-      </w:r>
-    </w:p>
-    <w:p>
-      <w:pPr>
-        <w:numPr>
-          <w:ilvl w:val="0"/>
-          <w:numId w:val="6"/>
-        </w:numPr>
-        <w:spacing w:before="100" w:beforeAutospacing="1" w:after="100" w:afterAutospacing="1" w:line="240" w:lineRule="auto"/>
-        <w:rPr>
-          <w:rFonts w:ascii="Times New Roman" w:eastAsia="Times New Roman" w:hAnsi="Times New Roman" w:cs="Times New Roman"/>
-          <w:sz w:val="24"/>
-          <w:szCs w:val="24"/>
-          <w:lang w:eastAsia="ru-RU"/>
-        </w:rPr>
-      </w:pPr>
-      <w:r>
-        <w:rPr>
-          <w:rFonts w:ascii="Times New Roman" w:eastAsia="Times New Roman" w:hAnsi="Times New Roman" w:cs="Times New Roman"/>
-          <w:sz w:val="24"/>
-          <w:szCs w:val="24"/>
-          <w:lang w:eastAsia="ru-RU"/>
-        </w:rPr>
-        <w:t>Добавление текстового отзыва к товару.</w:t>
-      </w:r>
-    </w:p>
-    <w:p>
-      <w:pPr>
-        <w:numPr>
-          <w:ilvl w:val="0"/>
-          <w:numId w:val="6"/>
-        </w:numPr>
-        <w:spacing w:before="100" w:beforeAutospacing="1" w:after="100" w:afterAutospacing="1" w:line="240" w:lineRule="auto"/>
-        <w:rPr>
-          <w:rFonts w:ascii="Times New Roman" w:eastAsia="Times New Roman" w:hAnsi="Times New Roman" w:cs="Times New Roman"/>
-          <w:sz w:val="24"/>
-          <w:szCs w:val="24"/>
-          <w:lang w:eastAsia="ru-RU"/>
-        </w:rPr>
-      </w:pPr>
-      <w:r>
-        <w:rPr>
-          <w:rFonts w:ascii="Times New Roman" w:eastAsia="Times New Roman" w:hAnsi="Times New Roman" w:cs="Times New Roman"/>
-          <w:sz w:val="24"/>
-          <w:szCs w:val="24"/>
-          <w:lang w:eastAsia="ru-RU"/>
-        </w:rPr>
-        <w:t>Указание рейтинга (например, от 1 до 5).</w:t>
-      </w:r>
-    </w:p>
-    <w:p>
-      <w:pPr>
-        <w:numPr>
-          <w:ilvl w:val="0"/>
-          <w:numId w:val="6"/>
-        </w:numPr>
-        <w:spacing w:before="100" w:beforeAutospacing="1" w:after="100" w:afterAutospacing="1" w:line="240" w:lineRule="auto"/>
-        <w:rPr>
-          <w:rFonts w:ascii="Times New Roman" w:eastAsia="Times New Roman" w:hAnsi="Times New Roman" w:cs="Times New Roman"/>
-          <w:sz w:val="24"/>
-          <w:szCs w:val="24"/>
-          <w:lang w:eastAsia="ru-RU"/>
-        </w:rPr>
-      </w:pPr>
-      <w:r>
-        <w:rPr>
-          <w:rFonts w:ascii="Times New Roman" w:eastAsia="Times New Roman" w:hAnsi="Times New Roman" w:cs="Times New Roman"/>
-          <w:sz w:val="24"/>
-          <w:szCs w:val="24"/>
-          <w:lang w:eastAsia="ru-RU"/>
-        </w:rPr>
-        <w:t>Возможность прикрепить ссылку на изображение или файл.</w:t>
-      </w:r>
-    </w:p>
-    <w:p>
-      <w:pPr>
-        <w:numPr>
-          <w:ilvl w:val="0"/>
-          <w:numId w:val="6"/>
-        </w:numPr>
-        <w:spacing w:before="100" w:beforeAutospacing="1" w:after="100" w:afterAutospacing="1" w:line="240" w:lineRule="auto"/>
-        <w:rPr>
-          <w:rFonts w:ascii="Times New Roman" w:eastAsia="Times New Roman" w:hAnsi="Times New Roman" w:cs="Times New Roman"/>
-          <w:sz w:val="24"/>
-          <w:szCs w:val="24"/>
-          <w:lang w:eastAsia="ru-RU"/>
-        </w:rPr>
-      </w:pPr>
-      <w:r>
-        <w:rPr>
-          <w:rFonts w:ascii="Times New Roman" w:eastAsia="Times New Roman" w:hAnsi="Times New Roman" w:cs="Times New Roman"/>
-          <w:sz w:val="24"/>
-          <w:szCs w:val="24"/>
-          <w:lang w:eastAsia="ru-RU"/>
-        </w:rPr>
-        <w:t>Отображение всех отзывов по товару с возможностью подсчитать средний рейтинг.</w:t>
-      </w:r>
-    </w:p>
-    <w:p>
-      <w:pPr>
-        <w:numPr>
-          <w:ilvl w:val="0"/>
-          <w:numId w:val="6"/>
-        </w:numPr>
-        <w:spacing w:before="100" w:beforeAutospacing="1" w:after="100" w:afterAutospacing="1" w:line="240" w:lineRule="auto"/>
-        <w:rPr>
-          <w:rFonts w:ascii="Times New Roman" w:eastAsia="Times New Roman" w:hAnsi="Times New Roman" w:cs="Times New Roman"/>
-          <w:sz w:val="24"/>
-          <w:szCs w:val="24"/>
-          <w:lang w:eastAsia="ru-RU"/>
-        </w:rPr>
-      </w:pPr>
-      <w:r>
-        <w:rPr>
-          <w:rFonts w:ascii="Times New Roman" w:eastAsia="Times New Roman" w:hAnsi="Times New Roman" w:cs="Times New Roman"/>
-          <w:sz w:val="24"/>
-          <w:szCs w:val="24"/>
-          <w:lang w:eastAsia="ru-RU"/>
-        </w:rPr>
-        <w:t>Удаление собственного отзыва пользователем.</w:t>
-      </w:r>
-    </w:p>
-    <w:p>
-      <w:pPr>
-        <w:numPr>
-          <w:ilvl w:val="0"/>
-          <w:numId w:val="6"/>
-        </w:numPr>
-        <w:spacing w:before="100" w:beforeAutospacing="1" w:after="100" w:afterAutospacing="1" w:line="240" w:lineRule="auto"/>
-        <w:rPr>
-          <w:rFonts w:ascii="Times New Roman" w:eastAsia="Times New Roman" w:hAnsi="Times New Roman" w:cs="Times New Roman"/>
-          <w:sz w:val="24"/>
-          <w:szCs w:val="24"/>
-          <w:lang w:eastAsia="ru-RU"/>
-        </w:rPr>
-      </w:pPr>
-      <w:r>
-        <w:rPr>
-          <w:rFonts w:ascii="Times New Roman" w:eastAsia="Times New Roman" w:hAnsi="Times New Roman" w:cs="Times New Roman"/>
-          <w:sz w:val="24"/>
-          <w:szCs w:val="24"/>
-          <w:lang w:eastAsia="ru-RU"/>
-        </w:rPr>
-        <w:t>Удаление отзывов администратором при нарушении правил.</w:t>
-      </w:r>
-    </w:p>
-    <w:p>
-      <w:pPr>
-        <w:spacing w:after="0" w:line="240" w:lineRule="auto"/>
+        <w:t>7. Безопасность и аутентификация</w:t>
+      </w:r>
+    </w:p>
+    <w:p>
+      <w:pPr>
+        <w:numPr>
+          <w:ilvl w:val="0"/>
+          <w:numId w:val="7"/>
+        </w:numPr>
+        <w:spacing w:before="100" w:beforeAutospacing="1" w:after="100" w:afterAutospacing="1" w:line="240" w:lineRule="auto"/>
         <w:rPr>
           <w:rFonts w:ascii="Times New Roman" w:eastAsia="Times New Roman" w:hAnsi="Times New Roman" w:cs="Times New Roman"/>
           <w:sz w:val="24"/>
@@ -1720,57 +1793,6 @@
           <w:lang w:eastAsia="ru-RU"/>
         </w:rPr>
         <w:lastRenderedPageBreak/>
-        <w:pict w14:anchorId="6145767A">
-          <v:rect id="_x0000_i1030" style="width:0;height:1.5pt" o:hralign="center" o:hrstd="t" o:hr="t" fillcolor="#a0a0a0" stroked="f"/>
-        </w:pict>
-      </w:r>
-    </w:p>
-    <w:p>
-      <w:pPr>
-        <w:spacing w:before="100" w:beforeAutospacing="1" w:after="100" w:afterAutospacing="1" w:line="240" w:lineRule="auto"/>
-        <w:outlineLvl w:val="1"/>
-        <w:rPr>
-          <w:rFonts w:ascii="Times New Roman" w:eastAsia="Times New Roman" w:hAnsi="Times New Roman" w:cs="Times New Roman"/>
-          <w:b/>
-          <w:bCs/>
-          <w:sz w:val="36"/>
-          <w:szCs w:val="36"/>
-          <w:lang w:eastAsia="ru-RU"/>
-        </w:rPr>
-      </w:pPr>
-      <w:r>
-        <w:rPr>
-          <w:rFonts w:ascii="Times New Roman" w:eastAsia="Times New Roman" w:hAnsi="Times New Roman" w:cs="Times New Roman"/>
-          <w:b/>
-          <w:bCs/>
-          <w:sz w:val="36"/>
-          <w:szCs w:val="36"/>
-          <w:lang w:eastAsia="ru-RU"/>
-        </w:rPr>
-        <w:t>7. Безопасность и аутентификация</w:t>
-      </w:r>
-    </w:p>
-    <w:p>
-      <w:pPr>
-        <w:numPr>
-          <w:ilvl w:val="0"/>
-          <w:numId w:val="7"/>
-        </w:numPr>
-        <w:spacing w:before="100" w:beforeAutospacing="1" w:after="100" w:afterAutospacing="1" w:line="240" w:lineRule="auto"/>
-        <w:rPr>
-          <w:rFonts w:ascii="Times New Roman" w:eastAsia="Times New Roman" w:hAnsi="Times New Roman" w:cs="Times New Roman"/>
-          <w:sz w:val="24"/>
-          <w:szCs w:val="24"/>
-          <w:lang w:eastAsia="ru-RU"/>
-        </w:rPr>
-      </w:pPr>
-      <w:r>
-        <w:rPr>
-          <w:rFonts w:ascii="Times New Roman" w:eastAsia="Times New Roman" w:hAnsi="Times New Roman" w:cs="Times New Roman"/>
-          <w:sz w:val="24"/>
-          <w:szCs w:val="24"/>
-          <w:lang w:eastAsia="ru-RU"/>
-        </w:rPr>
         <w:t>Аутентификация пользователей через токены (JWT).</w:t>
       </w:r>
     </w:p>

</xml_diff>